<commit_message>
Integrated first 2 Theophany Psalis
</commit_message>
<xml_diff>
--- a/Psalmody Source/40 Theophany Psali Monday.docx
+++ b/Psalmody Source/40 Theophany Psali Monday.docx
@@ -68,10 +68,35 @@
           </w:tcPr>
           <w:p>
             <w:pPr>
-              <w:pStyle w:val="Coptic"/>
-            </w:pPr>
-            <w:r>
-              <w:t>Ⲁⲓϥⲁⲓ ⲛ̀ⲛⲁⲃⲁⲗ:ⲗ̄ ⲉ̀ⲡ̀ϣⲱⲓ ϩⲁⲣⲟⲕ Ⲡⲟ̄ⲥ̄: ⲙ̀ⲫ̀ⲣⲏϯ ⲛ̀ϩⲁⲛⲃⲁⲗ: ⲛ̀ⲧⲉ ⲡⲓⲃⲱⲕ ϣⲁ ⲡⲉϥⲟ̄ⲥ̄.</w:t>
+              <w:pStyle w:val="CopticVersemulti-line"/>
+            </w:pPr>
+            <w:bookmarkStart w:id="0" w:name="_GoBack" w:colFirst="2" w:colLast="2"/>
+            <w:r>
+              <w:t>Ⲁⲓϥⲁⲓ ⲛ̀ⲛⲁⲃⲁⲗ:</w:t>
+            </w:r>
+          </w:p>
+          <w:p>
+            <w:pPr>
+              <w:pStyle w:val="CopticVersemulti-line"/>
+            </w:pPr>
+            <w:r>
+              <w:t>ⲉ̀ⲡ̀ϣⲱⲓ ϩⲁⲣⲟⲕ Ⲡⲟ̄ⲥ̄:</w:t>
+            </w:r>
+          </w:p>
+          <w:p>
+            <w:pPr>
+              <w:pStyle w:val="CopticVersemulti-line"/>
+            </w:pPr>
+            <w:r>
+              <w:t>ⲙ̀ⲫ̀ⲣⲏϯ ⲛ̀ϩⲁⲛⲃⲁⲗ:</w:t>
+            </w:r>
+          </w:p>
+          <w:p>
+            <w:pPr>
+              <w:pStyle w:val="CopticVerse"/>
+            </w:pPr>
+            <w:r>
+              <w:t>ⲛ̀ⲧⲉ ⲡⲓⲃⲱⲕ ϣⲁ ⲡⲉϥⲟ̄ⲥ̄.</w:t>
             </w:r>
           </w:p>
         </w:tc>
@@ -106,7 +131,7 @@
           </w:tcPr>
           <w:p>
             <w:pPr>
-              <w:ind w:left="196" w:hanging="196"/>
+              <w:pStyle w:val="EngHang"/>
             </w:pPr>
             <w:r>
               <w:t>I raise my eyes</w:t>
@@ -114,7 +139,7 @@
           </w:p>
           <w:p>
             <w:pPr>
-              <w:ind w:left="196" w:hanging="196"/>
+              <w:pStyle w:val="EngHang"/>
             </w:pPr>
             <w:r>
               <w:t>To You, O Lord,</w:t>
@@ -122,7 +147,7 @@
           </w:p>
           <w:p>
             <w:pPr>
-              <w:ind w:left="196" w:hanging="196"/>
+              <w:pStyle w:val="EngHang"/>
             </w:pPr>
             <w:r>
               <w:t>As the eyes of</w:t>
@@ -130,7 +155,7 @@
           </w:p>
           <w:p>
             <w:pPr>
-              <w:ind w:left="196" w:hanging="196"/>
+              <w:pStyle w:val="EngHangEnd"/>
             </w:pPr>
             <w:r>
               <w:t>A servant to his Lord.</w:t>
@@ -155,10 +180,34 @@
           </w:tcPr>
           <w:p>
             <w:pPr>
-              <w:pStyle w:val="Coptic"/>
-            </w:pPr>
-            <w:r>
-              <w:t>Ⲃⲱⲗ ⲉ̀ⲃⲟⲗ ϩⲁⲣⲟⲓ: ⲛ̀ⲛⲓⲥ̀ⲛⲁⲩϩ ⲛ̀ⲧⲉ ⲫ̀ⲛⲟⲃⲓ: ⲁ̀ⲣⲓⲃⲟⲏ̀ⲑⲓⲛ ⲉ̀ⲣⲟⲓ: ϩⲓⲧⲉⲛ ⲧⲉⲕⲙⲉⲧⲁⲓⲣⲱⲙⲓ.</w:t>
+              <w:pStyle w:val="CopticVersemulti-line"/>
+            </w:pPr>
+            <w:r>
+              <w:t>Ⲃⲱⲗ ⲉ̀ⲃⲟⲗ ϩⲁⲣⲟⲓ:</w:t>
+            </w:r>
+          </w:p>
+          <w:p>
+            <w:pPr>
+              <w:pStyle w:val="CopticVersemulti-line"/>
+            </w:pPr>
+            <w:r>
+              <w:t>ⲛ̀ⲛⲓⲥ̀ⲛⲁⲩϩ ⲛ̀ⲧⲉ ⲫ̀ⲛⲟⲃⲓ:</w:t>
+            </w:r>
+          </w:p>
+          <w:p>
+            <w:pPr>
+              <w:pStyle w:val="CopticVersemulti-line"/>
+            </w:pPr>
+            <w:r>
+              <w:t xml:space="preserve">ⲁ̀ⲣⲓⲃⲟⲏ̀ⲑⲓⲛ ⲉ̀ⲣⲟⲓ: </w:t>
+            </w:r>
+          </w:p>
+          <w:p>
+            <w:pPr>
+              <w:pStyle w:val="CopticVerse"/>
+            </w:pPr>
+            <w:r>
+              <w:t>ϩⲓⲧⲉⲛ ⲧⲉⲕⲙⲉⲧⲁⲓⲣⲱⲙⲓ.</w:t>
             </w:r>
           </w:p>
         </w:tc>
@@ -193,7 +242,7 @@
           </w:tcPr>
           <w:p>
             <w:pPr>
-              <w:ind w:left="196" w:hanging="196"/>
+              <w:pStyle w:val="EngHang"/>
             </w:pPr>
             <w:r>
               <w:t>Loosen from me</w:t>
@@ -201,7 +250,7 @@
           </w:p>
           <w:p>
             <w:pPr>
-              <w:ind w:left="196" w:hanging="196"/>
+              <w:pStyle w:val="EngHang"/>
             </w:pPr>
             <w:r>
               <w:t>The bonds of sin.</w:t>
@@ -209,7 +258,7 @@
           </w:p>
           <w:p>
             <w:pPr>
-              <w:ind w:left="196" w:hanging="196"/>
+              <w:pStyle w:val="EngHang"/>
             </w:pPr>
             <w:r>
               <w:t>Help me through</w:t>
@@ -217,7 +266,7 @@
           </w:p>
           <w:p>
             <w:pPr>
-              <w:ind w:left="196" w:hanging="196"/>
+              <w:pStyle w:val="EngHangEnd"/>
             </w:pPr>
             <w:r>
               <w:t>Your love for mankind,</w:t>
@@ -242,26 +291,34 @@
           </w:tcPr>
           <w:p>
             <w:pPr>
-              <w:pStyle w:val="Coptic"/>
-            </w:pPr>
-            <w:r>
-              <w:t>Ⲅⲉ ⲅⲁⲣ ϯⲛⲁⲉⲣϩⲏⲧⲥ: ϧⲉⲛ ⲟⲩⲛⲓ</w:t>
-            </w:r>
-            <w:proofErr w:type="spellStart"/>
-            <w:r>
-              <w:t>ϣϯ</w:t>
-            </w:r>
-            <w:proofErr w:type="spellEnd"/>
-            <w:r>
-              <w:t xml:space="preserve"> ⲛ̀</w:t>
-            </w:r>
-            <w:proofErr w:type="spellStart"/>
-            <w:r>
-              <w:t>ϭⲓϣϣ</w:t>
-            </w:r>
-            <w:proofErr w:type="spellEnd"/>
-            <w:r>
-              <w:t>ⲱⲟⲩ: ⲉ̀ⲃⲟⲗϧⲉⲛ ⲧⲁϫⲟⲙ ⲧⲏⲣⲥ: ⲉ̀ϯⲛⲁⲕ ⲙ̀ⲡⲓⲱ̀ⲟⲩ.</w:t>
+              <w:pStyle w:val="CopticVersemulti-line"/>
+            </w:pPr>
+            <w:r>
+              <w:t>Ⲅⲉ ⲅⲁⲣ ϯⲛⲁⲉⲣϩⲏⲧⲥ:</w:t>
+            </w:r>
+          </w:p>
+          <w:p>
+            <w:pPr>
+              <w:pStyle w:val="CopticVersemulti-line"/>
+            </w:pPr>
+            <w:r>
+              <w:t>ϧⲉⲛ ⲟⲩⲛⲓϣϯ ⲛ̀ϭⲓϣϣⲱⲟⲩ:</w:t>
+            </w:r>
+          </w:p>
+          <w:p>
+            <w:pPr>
+              <w:pStyle w:val="CopticVersemulti-line"/>
+            </w:pPr>
+            <w:r>
+              <w:t>ⲉ̀ⲃⲟⲗϧⲉⲛ ⲧⲁϫⲟⲙ ⲧⲏⲣⲥ:</w:t>
+            </w:r>
+          </w:p>
+          <w:p>
+            <w:pPr>
+              <w:pStyle w:val="CopticVerse"/>
+            </w:pPr>
+            <w:r>
+              <w:t>ⲉ̀ϯⲛⲁⲕ ⲙ̀ⲡⲓⲱ̀ⲟⲩ.</w:t>
             </w:r>
           </w:p>
         </w:tc>
@@ -296,7 +353,7 @@
           </w:tcPr>
           <w:p>
             <w:pPr>
-              <w:ind w:left="196" w:hanging="196"/>
+              <w:pStyle w:val="EngHang"/>
             </w:pPr>
             <w:r>
               <w:t>That I may begin</w:t>
@@ -304,7 +361,7 @@
           </w:p>
           <w:p>
             <w:pPr>
-              <w:ind w:left="196" w:hanging="196"/>
+              <w:pStyle w:val="EngHang"/>
             </w:pPr>
             <w:r>
               <w:t>Desiring greatly</w:t>
@@ -312,7 +369,7 @@
           </w:p>
           <w:p>
             <w:pPr>
-              <w:ind w:left="196" w:hanging="196"/>
+              <w:pStyle w:val="EngHang"/>
             </w:pPr>
             <w:r>
               <w:t>In all my being</w:t>
@@ -320,7 +377,7 @@
           </w:p>
           <w:p>
             <w:pPr>
-              <w:ind w:left="196" w:hanging="196"/>
+              <w:pStyle w:val="EngHangEnd"/>
             </w:pPr>
             <w:r>
               <w:t>To offer glory to You.</w:t>
@@ -345,10 +402,34 @@
           </w:tcPr>
           <w:p>
             <w:pPr>
-              <w:pStyle w:val="Coptic"/>
-            </w:pPr>
-            <w:r>
-              <w:t>Ⲇⲓⲕⲉⲟⲥ ⲅⲁⲣ ⲛⲓⲃⲉⲛ: ⲉ̀ⲧⲁⲩⲣⲁⲛⲁϥ ⲙ̀Ⲫϯ: ⲁⲩⲙⲟϣⲓ ⲛ̀ⲥⲏⲟⲩ ⲛⲓⲃⲉⲛ: ϧⲉⲛ Ⲡⲉϥⲛⲟⲙⲟⲥ ⲛ̀ⲛⲟⲩϯ.</w:t>
+              <w:pStyle w:val="CopticVersemulti-line"/>
+            </w:pPr>
+            <w:r>
+              <w:t>Ⲇⲓⲕⲉⲟⲥ ⲅⲁⲣ ⲛⲓⲃⲉⲛ:</w:t>
+            </w:r>
+          </w:p>
+          <w:p>
+            <w:pPr>
+              <w:pStyle w:val="CopticVersemulti-line"/>
+            </w:pPr>
+            <w:r>
+              <w:t>ⲉ̀ⲧⲁⲩⲣⲁⲛⲁϥ ⲙ̀Ⲫϯ:</w:t>
+            </w:r>
+          </w:p>
+          <w:p>
+            <w:pPr>
+              <w:pStyle w:val="CopticVersemulti-line"/>
+            </w:pPr>
+            <w:r>
+              <w:t>ⲁⲩⲙⲟϣⲓ ⲛ̀ⲥⲏⲟⲩ ⲛⲓⲃⲉⲛ:</w:t>
+            </w:r>
+          </w:p>
+          <w:p>
+            <w:pPr>
+              <w:pStyle w:val="CopticVerse"/>
+            </w:pPr>
+            <w:r>
+              <w:t>ϧⲉⲛ Ⲡⲉϥⲛⲟⲙⲟⲥ ⲛ̀ⲛⲟⲩϯ.</w:t>
             </w:r>
           </w:p>
         </w:tc>
@@ -383,7 +464,7 @@
           </w:tcPr>
           <w:p>
             <w:pPr>
-              <w:ind w:left="196" w:hanging="196"/>
+              <w:pStyle w:val="EngHang"/>
             </w:pPr>
             <w:r>
               <w:t>All of the righteous</w:t>
@@ -391,7 +472,7 @@
           </w:p>
           <w:p>
             <w:pPr>
-              <w:ind w:left="196" w:hanging="196"/>
+              <w:pStyle w:val="EngHang"/>
             </w:pPr>
             <w:r>
               <w:t>Who pleased God,</w:t>
@@ -399,7 +480,7 @@
           </w:p>
           <w:p>
             <w:pPr>
-              <w:ind w:left="196" w:hanging="196"/>
+              <w:pStyle w:val="EngHang"/>
             </w:pPr>
             <w:r>
               <w:t>And walked at all times</w:t>
@@ -407,7 +488,7 @@
           </w:p>
           <w:p>
             <w:pPr>
-              <w:ind w:left="196" w:hanging="196"/>
+              <w:pStyle w:val="EngHangEnd"/>
             </w:pPr>
             <w:r>
               <w:t>In His godly law:</w:t>
@@ -432,10 +513,34 @@
           </w:tcPr>
           <w:p>
             <w:pPr>
-              <w:pStyle w:val="Coptic"/>
-            </w:pPr>
-            <w:r>
-              <w:t>Ⲉⲧⲁϥⲥⲁϫⲓ ⲉⲑⲃⲏⲧⲟⲩ: ⲛ̀ϫⲉ ⲡⲓϩⲩⲙⲛⲟⲇⲟⲥ: Ⲇⲁϣⲓⲇ ⲡⲓⲑⲉⲟ̀ⲫⲟⲣⲟⲥ: ϧⲉⲛ ⲡⲉϥⲯⲁⲗⲙⲟⲥ.</w:t>
+              <w:pStyle w:val="CopticVersemulti-line"/>
+            </w:pPr>
+            <w:r>
+              <w:t>Ⲉⲧⲁϥⲥⲁϫⲓ ⲉⲑⲃⲏⲧⲟⲩ:</w:t>
+            </w:r>
+          </w:p>
+          <w:p>
+            <w:pPr>
+              <w:pStyle w:val="CopticVersemulti-line"/>
+            </w:pPr>
+            <w:r>
+              <w:t>ⲛ̀ϫⲉ ⲡⲓϩⲩⲙⲛⲟⲇⲟⲥ:</w:t>
+            </w:r>
+          </w:p>
+          <w:p>
+            <w:pPr>
+              <w:pStyle w:val="CopticVersemulti-line"/>
+            </w:pPr>
+            <w:r>
+              <w:t>Ⲇⲁϣⲓⲇ ⲡⲓⲑⲉⲟ̀ⲫⲟⲣⲟⲥ:</w:t>
+            </w:r>
+          </w:p>
+          <w:p>
+            <w:pPr>
+              <w:pStyle w:val="CopticVerse"/>
+            </w:pPr>
+            <w:r>
+              <w:t>ϧⲉⲛ ⲡⲉϥⲯⲁⲗⲙⲟⲥ.</w:t>
             </w:r>
           </w:p>
         </w:tc>
@@ -457,7 +562,7 @@
             <w:r>
               <w:t xml:space="preserve">David the </w:t>
             </w:r>
-            <w:commentRangeStart w:id="0"/>
+            <w:commentRangeStart w:id="1"/>
             <w:r>
               <w:t>divinely-</w:t>
             </w:r>
@@ -465,13 +570,13 @@
             <w:r>
               <w:t>manteled</w:t>
             </w:r>
-            <w:commentRangeEnd w:id="0"/>
+            <w:commentRangeEnd w:id="1"/>
             <w:proofErr w:type="spellEnd"/>
             <w:r>
               <w:rPr>
                 <w:rStyle w:val="CommentReference"/>
               </w:rPr>
-              <w:commentReference w:id="0"/>
+              <w:commentReference w:id="1"/>
             </w:r>
           </w:p>
           <w:p>
@@ -486,7 +591,7 @@
           </w:tcPr>
           <w:p>
             <w:pPr>
-              <w:ind w:left="196" w:hanging="196"/>
+              <w:pStyle w:val="EngHang"/>
             </w:pPr>
             <w:r>
               <w:t>David the divinely-inspired,</w:t>
@@ -494,7 +599,7 @@
           </w:p>
           <w:p>
             <w:pPr>
-              <w:ind w:left="196" w:hanging="196"/>
+              <w:pStyle w:val="EngHang"/>
             </w:pPr>
             <w:r>
               <w:t>The psalmist,</w:t>
@@ -502,7 +607,7 @@
           </w:p>
           <w:p>
             <w:pPr>
-              <w:ind w:left="196" w:hanging="196"/>
+              <w:pStyle w:val="EngHang"/>
             </w:pPr>
             <w:r>
               <w:t>Spoke of them</w:t>
@@ -510,7 +615,7 @@
           </w:p>
           <w:p>
             <w:pPr>
-              <w:ind w:left="196" w:hanging="196"/>
+              <w:pStyle w:val="EngHangEnd"/>
             </w:pPr>
             <w:r>
               <w:t>In his psalm,</w:t>
@@ -535,10 +640,35 @@
           </w:tcPr>
           <w:p>
             <w:pPr>
-              <w:pStyle w:val="Coptic"/>
-            </w:pPr>
-            <w:r>
-              <w:t>Ⲍⲉ ⲟⲛⲧⲱⲥ ⲉⲩⲣⲏⲧ: ϧⲁⲧⲉⲛ ⲛⲓϥⲟⲓ ⲙ̀ⲙⲱⲟⲩ: ⲉⲑⲃⲉ ⲡ̀ⲧⲟⲩⲃⲟ ⲛ̀ⲛⲟⲩϩⲏⲧ: ϣⲁ ⲛ̀ϫⲱⲕ ⲛ̀ⲛⲟⲩⲉ̀ϩⲟⲟⲩ.</w:t>
+              <w:pStyle w:val="CopticVersemulti-line"/>
+            </w:pPr>
+            <w:r>
+              <w:t>Ⲍⲉ ⲟⲛⲧⲱⲥ ⲉⲩⲣⲏⲧ:</w:t>
+            </w:r>
+          </w:p>
+          <w:p>
+            <w:pPr>
+              <w:pStyle w:val="CopticVersemulti-line"/>
+            </w:pPr>
+            <w:r>
+              <w:t>ϧⲁⲧⲉⲛ ⲛⲓϥⲟⲓ ⲙ̀ⲙⲱⲟⲩ:</w:t>
+            </w:r>
+          </w:p>
+          <w:p>
+            <w:pPr>
+              <w:pStyle w:val="CopticVersemulti-line"/>
+            </w:pPr>
+            <w:r>
+              <w:t>ⲉⲑⲃⲉ ⲡ̀ⲧⲟⲩⲃⲟ ⲛ̀ⲛⲟⲩϩⲏⲧ:</w:t>
+            </w:r>
+          </w:p>
+          <w:p>
+            <w:pPr>
+              <w:pStyle w:val="CopticVerse"/>
+            </w:pPr>
+            <w:r>
+              <w:lastRenderedPageBreak/>
+              <w:t>ϣⲁ ⲛ̀ϫⲱⲕ ⲛ̀ⲛⲟⲩⲉ̀ϩⲟⲟⲩ.</w:t>
             </w:r>
           </w:p>
         </w:tc>
@@ -548,6 +678,7 @@
           </w:tcPr>
           <w:p>
             <w:r>
+              <w:lastRenderedPageBreak/>
               <w:t>Truly they are planted</w:t>
             </w:r>
           </w:p>
@@ -573,7 +704,7 @@
           </w:tcPr>
           <w:p>
             <w:pPr>
-              <w:ind w:left="196" w:hanging="196"/>
+              <w:pStyle w:val="EngHang"/>
             </w:pPr>
             <w:r>
               <w:t>“Truly they are planted</w:t>
@@ -581,7 +712,7 @@
           </w:p>
           <w:p>
             <w:pPr>
-              <w:ind w:left="196" w:hanging="196"/>
+              <w:pStyle w:val="EngHang"/>
             </w:pPr>
             <w:r>
               <w:t>By the river of water,</w:t>
@@ -589,7 +720,7 @@
           </w:p>
           <w:p>
             <w:pPr>
-              <w:ind w:left="196" w:hanging="196"/>
+              <w:pStyle w:val="EngHang"/>
             </w:pPr>
             <w:r>
               <w:t>Because of their pure hearts,</w:t>
@@ -597,9 +728,10 @@
           </w:p>
           <w:p>
             <w:pPr>
-              <w:ind w:left="196" w:hanging="196"/>
-            </w:pPr>
-            <w:r>
+              <w:pStyle w:val="EngHangEnd"/>
+            </w:pPr>
+            <w:r>
+              <w:lastRenderedPageBreak/>
               <w:t>To the end of their days.”</w:t>
             </w:r>
           </w:p>
@@ -622,22 +754,44 @@
           </w:tcPr>
           <w:p>
             <w:pPr>
-              <w:pStyle w:val="Coptic"/>
-            </w:pPr>
-            <w:r>
-              <w:t xml:space="preserve">Ⲏⲡⲡⲉ ⲕ̀ⲧⲁⲓⲏⲟⲩⲧ: ⲉ̀ϩⲟⲧⲉ ⲣⲱⲟⲩ ⲧⲏⲣⲟⲩ: ⲱ̀ ⲡⲓⲑ̀ⲙⲏⲓ ⲉⲧⲥ̀ⲙⲁⲣⲱⲟⲩⲧ: </w:t>
-            </w:r>
-            <w:commentRangeStart w:id="1"/>
+              <w:pStyle w:val="CopticVersemulti-line"/>
+            </w:pPr>
+            <w:r>
+              <w:lastRenderedPageBreak/>
+              <w:t>Ⲏⲡⲡⲉ ⲕ̀ⲧⲁⲓⲏⲟⲩⲧ:</w:t>
+            </w:r>
+          </w:p>
+          <w:p>
+            <w:pPr>
+              <w:pStyle w:val="CopticVersemulti-line"/>
+            </w:pPr>
+            <w:r>
+              <w:t>ⲉ̀ϩⲟⲧⲉ ⲣⲱⲟⲩ ⲧⲏⲣⲟⲩ:</w:t>
+            </w:r>
+          </w:p>
+          <w:p>
+            <w:pPr>
+              <w:pStyle w:val="CopticVersemulti-line"/>
+            </w:pPr>
+            <w:r>
+              <w:t>ⲱ̀ ⲡⲓⲑ̀ⲙⲏⲓ ⲉⲧⲥ̀ⲙⲁⲣⲱⲟⲩⲧ:</w:t>
+            </w:r>
+          </w:p>
+          <w:p>
+            <w:pPr>
+              <w:pStyle w:val="CopticVerse"/>
+            </w:pPr>
+            <w:commentRangeStart w:id="2"/>
             <w:r>
               <w:t xml:space="preserve">Ⲓⲱⲁⲛⲛⲟⲩ </w:t>
             </w:r>
-            <w:commentRangeEnd w:id="1"/>
+            <w:commentRangeEnd w:id="2"/>
             <w:r>
               <w:rPr>
                 <w:rStyle w:val="CommentReference"/>
                 <w:rFonts w:ascii="Times New Roman" w:hAnsi="Times New Roman"/>
               </w:rPr>
-              <w:commentReference w:id="1"/>
+              <w:commentReference w:id="2"/>
             </w:r>
             <w:r>
               <w:t>ⲧⲟⲩ ⲡ̀ⲣⲟⲇⲣⲟⲙⲟⲩ.</w:t>
@@ -675,7 +829,7 @@
           </w:tcPr>
           <w:p>
             <w:pPr>
-              <w:ind w:left="196" w:hanging="196"/>
+              <w:pStyle w:val="EngHang"/>
             </w:pPr>
             <w:r>
               <w:t xml:space="preserve">Behold, you are </w:t>
@@ -688,7 +842,7 @@
           </w:p>
           <w:p>
             <w:pPr>
-              <w:ind w:left="196" w:hanging="196"/>
+              <w:pStyle w:val="EngHang"/>
             </w:pPr>
             <w:r>
               <w:t>More than all the righteous,</w:t>
@@ -696,7 +850,7 @@
           </w:p>
           <w:p>
             <w:pPr>
-              <w:ind w:left="196" w:hanging="196"/>
+              <w:pStyle w:val="EngHang"/>
             </w:pPr>
             <w:r>
               <w:t>O blessed and righteous,</w:t>
@@ -704,7 +858,7 @@
           </w:p>
           <w:p>
             <w:pPr>
-              <w:ind w:left="196" w:hanging="196"/>
+              <w:pStyle w:val="EngHangEnd"/>
             </w:pPr>
             <w:r>
               <w:t>John the Baptist.</w:t>
@@ -729,10 +883,34 @@
           </w:tcPr>
           <w:p>
             <w:pPr>
-              <w:pStyle w:val="Coptic"/>
-            </w:pPr>
-            <w:r>
-              <w:t>Ⲑⲉⲣⲙⲉⲛⲓⲁ ⲉ̀ⲡⲉⲕⲣⲁⲛ: ϧⲉⲛ ⲣⲱⲟⲩ ⲛ̀ⲛⲓⲡⲓⲥⲧⲟⲥ: ⲉϥⲉ̀ϣⲱⲡⲓ ⲛⲁⲛ: ⲉⲩⲥⲟⲡ ⲛ̀ⲟⲩⲃⲟⲏ̀ⲑⲟⲥ.</w:t>
+              <w:pStyle w:val="CopticVersemulti-line"/>
+            </w:pPr>
+            <w:r>
+              <w:t>Ⲑⲉⲣⲙⲉⲛⲓⲁ ⲉ̀ⲡⲉⲕⲣⲁⲛ:</w:t>
+            </w:r>
+          </w:p>
+          <w:p>
+            <w:pPr>
+              <w:pStyle w:val="CopticVersemulti-line"/>
+            </w:pPr>
+            <w:r>
+              <w:t>ϧⲉⲛ ⲣⲱⲟⲩ ⲛ̀ⲛⲓⲡⲓⲥⲧⲟⲥ:</w:t>
+            </w:r>
+          </w:p>
+          <w:p>
+            <w:pPr>
+              <w:pStyle w:val="CopticVersemulti-line"/>
+            </w:pPr>
+            <w:r>
+              <w:t>ⲉϥⲉ̀ϣⲱⲡⲓ ⲛⲁⲛ:</w:t>
+            </w:r>
+          </w:p>
+          <w:p>
+            <w:pPr>
+              <w:pStyle w:val="CopticVerse"/>
+            </w:pPr>
+            <w:r>
+              <w:t>ⲉⲩⲥⲟⲡ ⲛ̀ⲟⲩⲃⲟⲏ̀ⲑⲟⲥ.</w:t>
             </w:r>
           </w:p>
         </w:tc>
@@ -744,332 +922,9 @@
             <w:r>
               <w:t xml:space="preserve">The </w:t>
             </w:r>
-            <w:commentRangeStart w:id="2"/>
+            <w:commentRangeStart w:id="3"/>
             <w:r>
               <w:t xml:space="preserve">explanation </w:t>
-            </w:r>
-            <w:commentRangeEnd w:id="2"/>
-            <w:r>
-              <w:rPr>
-                <w:rStyle w:val="CommentReference"/>
-              </w:rPr>
-              <w:commentReference w:id="2"/>
-            </w:r>
-            <w:r>
-              <w:t>of your name</w:t>
-            </w:r>
-          </w:p>
-          <w:p>
-            <w:r>
-              <w:t>In the mouth of the faithful</w:t>
-            </w:r>
-          </w:p>
-          <w:p>
-            <w:r>
-              <w:t>Became to us</w:t>
-            </w:r>
-          </w:p>
-          <w:p>
-            <w:r>
-              <w:t>A support.</w:t>
-            </w:r>
-          </w:p>
-        </w:tc>
-        <w:tc>
-          <w:tcPr>
-            <w:tcW w:w="1255" w:type="pct"/>
-          </w:tcPr>
-          <w:p>
-            <w:pPr>
-              <w:ind w:left="196" w:hanging="196"/>
-            </w:pPr>
-            <w:r>
-              <w:t>The invoking of your name,</w:t>
-            </w:r>
-          </w:p>
-          <w:p>
-            <w:pPr>
-              <w:ind w:left="196" w:hanging="196"/>
-            </w:pPr>
-            <w:r>
-              <w:t>On the lips of the faithful</w:t>
-            </w:r>
-          </w:p>
-          <w:p>
-            <w:pPr>
-              <w:ind w:left="196" w:hanging="196"/>
-            </w:pPr>
-            <w:r>
-              <w:t>Became a support</w:t>
-            </w:r>
-          </w:p>
-          <w:p>
-            <w:pPr>
-              <w:ind w:left="196" w:hanging="196"/>
-            </w:pPr>
-            <w:r>
-              <w:t>For us.</w:t>
-            </w:r>
-          </w:p>
-        </w:tc>
-        <w:tc>
-          <w:tcPr>
-            <w:tcW w:w="1255" w:type="pct"/>
-          </w:tcPr>
-          <w:p>
-            <w:pPr>
-              <w:ind w:left="196" w:hanging="196"/>
-            </w:pPr>
-          </w:p>
-        </w:tc>
-      </w:tr>
-      <w:tr>
-        <w:tc>
-          <w:tcPr>
-            <w:tcW w:w="1248" w:type="pct"/>
-          </w:tcPr>
-          <w:p>
-            <w:pPr>
-              <w:pStyle w:val="Coptic"/>
-            </w:pPr>
-            <w:r>
-              <w:lastRenderedPageBreak/>
-              <w:t>Ⲓⲏ̄ⲥ̄ ⲡⲓⲙⲟⲛⲟⲅⲉⲛⲏⲥ: ⲁⲕⲭⲱ ⲛ̀ⲧⲉⲕ</w:t>
-            </w:r>
-            <w:proofErr w:type="spellStart"/>
-            <w:r>
-              <w:t>ϫⲓϫ</w:t>
-            </w:r>
-            <w:proofErr w:type="spellEnd"/>
-            <w:r>
-              <w:t xml:space="preserve"> ⲉ̀</w:t>
-            </w:r>
-            <w:proofErr w:type="spellStart"/>
-            <w:r>
-              <w:t>ϫⲱϥ</w:t>
-            </w:r>
-            <w:proofErr w:type="spellEnd"/>
-            <w:r>
-              <w:t>: ⲟⲩⲟϩ ϧⲉⲛ ⲡⲓⲒⲟⲣⲇⲁⲛⲏⲥ: ⲁⲕϯⲱⲙⲥ ⲙ̀ⲙⲟϥ.</w:t>
-            </w:r>
-          </w:p>
-        </w:tc>
-        <w:tc>
-          <w:tcPr>
-            <w:tcW w:w="1242" w:type="pct"/>
-          </w:tcPr>
-          <w:p>
-            <w:r>
-              <w:t>Jesus the Only-Begotten</w:t>
-            </w:r>
-          </w:p>
-          <w:p>
-            <w:r>
-              <w:t>You placed your hands upon</w:t>
-            </w:r>
-          </w:p>
-          <w:p>
-            <w:r>
-              <w:t>And in the Jordan</w:t>
-            </w:r>
-          </w:p>
-          <w:p>
-            <w:r>
-              <w:t>You baptized Him.</w:t>
-            </w:r>
-          </w:p>
-        </w:tc>
-        <w:tc>
-          <w:tcPr>
-            <w:tcW w:w="1255" w:type="pct"/>
-          </w:tcPr>
-          <w:p>
-            <w:pPr>
-              <w:ind w:left="196" w:hanging="196"/>
-            </w:pPr>
-            <w:r>
-              <w:t>You placed your hands upon</w:t>
-            </w:r>
-          </w:p>
-          <w:p>
-            <w:pPr>
-              <w:ind w:left="196" w:hanging="196"/>
-            </w:pPr>
-            <w:r>
-              <w:t>Jesus, the Only-Begotten,</w:t>
-            </w:r>
-          </w:p>
-          <w:p>
-            <w:pPr>
-              <w:ind w:left="196" w:hanging="196"/>
-            </w:pPr>
-            <w:r>
-              <w:t xml:space="preserve">And you </w:t>
-            </w:r>
-            <w:proofErr w:type="spellStart"/>
-            <w:r>
-              <w:t>baptised</w:t>
-            </w:r>
-            <w:proofErr w:type="spellEnd"/>
-            <w:r>
-              <w:t xml:space="preserve"> him</w:t>
-            </w:r>
-          </w:p>
-          <w:p>
-            <w:pPr>
-              <w:ind w:left="196" w:hanging="196"/>
-            </w:pPr>
-            <w:r>
-              <w:t>In the Jordan.</w:t>
-            </w:r>
-          </w:p>
-        </w:tc>
-        <w:tc>
-          <w:tcPr>
-            <w:tcW w:w="1255" w:type="pct"/>
-          </w:tcPr>
-          <w:p>
-            <w:pPr>
-              <w:ind w:left="196" w:hanging="196"/>
-            </w:pPr>
-          </w:p>
-        </w:tc>
-      </w:tr>
-      <w:tr>
-        <w:tc>
-          <w:tcPr>
-            <w:tcW w:w="1248" w:type="pct"/>
-          </w:tcPr>
-          <w:p>
-            <w:pPr>
-              <w:pStyle w:val="Coptic"/>
-            </w:pPr>
-            <w:r>
-              <w:t>Ⲕϭⲟⲥⲓ ⲉ̀ⲙⲁϣⲱ: ⲉ̀ϩⲟⲧⲉ ⲛⲓⲡⲁⲧⲣⲓⲁⲣⲭⲏⲥ: ⲕ̀ⲧⲁⲓⲏ̀ⲟⲩⲧ ⲛ̀ϩⲟⲩⲟ̀: ⲛⲓⲡ̀ⲣⲟⲫⲏⲧⲏⲥ.</w:t>
-            </w:r>
-          </w:p>
-        </w:tc>
-        <w:tc>
-          <w:tcPr>
-            <w:tcW w:w="1242" w:type="pct"/>
-          </w:tcPr>
-          <w:p>
-            <w:r>
-              <w:t xml:space="preserve">You are greatly higher </w:t>
-            </w:r>
-          </w:p>
-          <w:p>
-            <w:r>
-              <w:t>Than the patriarchs</w:t>
-            </w:r>
-          </w:p>
-          <w:p>
-            <w:r>
-              <w:t>And honored</w:t>
-            </w:r>
-          </w:p>
-          <w:p>
-            <w:r>
-              <w:t>Than the prophets.</w:t>
-            </w:r>
-          </w:p>
-        </w:tc>
-        <w:tc>
-          <w:tcPr>
-            <w:tcW w:w="1255" w:type="pct"/>
-          </w:tcPr>
-          <w:p>
-            <w:pPr>
-              <w:ind w:left="196" w:hanging="196"/>
-            </w:pPr>
-            <w:r>
-              <w:t>You are exalted more</w:t>
-            </w:r>
-          </w:p>
-          <w:p>
-            <w:pPr>
-              <w:ind w:left="196" w:hanging="196"/>
-            </w:pPr>
-            <w:r>
-              <w:t>Than the patriarchs,</w:t>
-            </w:r>
-          </w:p>
-          <w:p>
-            <w:pPr>
-              <w:ind w:left="196" w:hanging="196"/>
-            </w:pPr>
-            <w:r>
-              <w:t xml:space="preserve">And </w:t>
-            </w:r>
-            <w:proofErr w:type="spellStart"/>
-            <w:r>
-              <w:t>honoured</w:t>
-            </w:r>
-            <w:proofErr w:type="spellEnd"/>
-            <w:r>
-              <w:t xml:space="preserve"> more</w:t>
-            </w:r>
-          </w:p>
-          <w:p>
-            <w:pPr>
-              <w:ind w:left="196" w:hanging="196"/>
-            </w:pPr>
-            <w:r>
-              <w:t>Than the prophets.</w:t>
-            </w:r>
-          </w:p>
-        </w:tc>
-        <w:tc>
-          <w:tcPr>
-            <w:tcW w:w="1255" w:type="pct"/>
-          </w:tcPr>
-          <w:p>
-            <w:pPr>
-              <w:ind w:left="196" w:hanging="196"/>
-            </w:pPr>
-          </w:p>
-        </w:tc>
-      </w:tr>
-      <w:tr>
-        <w:tc>
-          <w:tcPr>
-            <w:tcW w:w="1248" w:type="pct"/>
-          </w:tcPr>
-          <w:p>
-            <w:pPr>
-              <w:pStyle w:val="Coptic"/>
-            </w:pPr>
-            <w:r>
-              <w:t>Ⲗⲟⲓⲡⲟⲛ ⲅⲁⲣ ⲛⲁⲕⲃⲏϣ: ⲛⲉⲙ ⲛⲓⲑⲏⲣⲓⲟⲛ: ⲁⲕϭⲓⲙⲱⲓⲧ ⲛ̀ⲛⲓⲙⲏϣ: ⲉ̀ⲡⲓⲙⲱⲓⲧ ⲉⲧⲥⲟⲩⲧⲱⲛ.</w:t>
-            </w:r>
-          </w:p>
-        </w:tc>
-        <w:tc>
-          <w:tcPr>
-            <w:tcW w:w="1242" w:type="pct"/>
-          </w:tcPr>
-          <w:p>
-            <w:r>
-              <w:t>You were naked</w:t>
-            </w:r>
-          </w:p>
-          <w:p>
-            <w:r>
-              <w:t>With the beasts</w:t>
-            </w:r>
-          </w:p>
-          <w:p>
-            <w:r>
-              <w:t>You lead the multitude</w:t>
-            </w:r>
-          </w:p>
-          <w:p>
-            <w:r>
-              <w:t xml:space="preserve">To the upright </w:t>
-            </w:r>
-            <w:commentRangeStart w:id="3"/>
-            <w:r>
-              <w:t>Way</w:t>
             </w:r>
             <w:commentRangeEnd w:id="3"/>
             <w:r>
@@ -1079,32 +934,59 @@
               <w:commentReference w:id="3"/>
             </w:r>
             <w:r>
-              <w:t>.</w:t>
-            </w:r>
-          </w:p>
-        </w:tc>
-        <w:tc>
-          <w:tcPr>
-            <w:tcW w:w="1255" w:type="pct"/>
-          </w:tcPr>
-          <w:p>
-            <w:r>
-              <w:t>You were naked</w:t>
-            </w:r>
-          </w:p>
-          <w:p>
-            <w:r>
-              <w:t>With the beasts;</w:t>
-            </w:r>
-          </w:p>
-          <w:p>
-            <w:r>
-              <w:t>You lead the multitude</w:t>
-            </w:r>
-          </w:p>
-          <w:p>
-            <w:r>
-              <w:t>To the upright Way.</w:t>
+              <w:t>of your name</w:t>
+            </w:r>
+          </w:p>
+          <w:p>
+            <w:r>
+              <w:t>In the mouth of the faithful</w:t>
+            </w:r>
+          </w:p>
+          <w:p>
+            <w:r>
+              <w:t>Became to us</w:t>
+            </w:r>
+          </w:p>
+          <w:p>
+            <w:r>
+              <w:t>A support.</w:t>
+            </w:r>
+          </w:p>
+        </w:tc>
+        <w:tc>
+          <w:tcPr>
+            <w:tcW w:w="1255" w:type="pct"/>
+          </w:tcPr>
+          <w:p>
+            <w:pPr>
+              <w:pStyle w:val="EngHang"/>
+            </w:pPr>
+            <w:r>
+              <w:t>The invoking of your name,</w:t>
+            </w:r>
+          </w:p>
+          <w:p>
+            <w:pPr>
+              <w:pStyle w:val="EngHang"/>
+            </w:pPr>
+            <w:r>
+              <w:t>On the lips of the faithful</w:t>
+            </w:r>
+          </w:p>
+          <w:p>
+            <w:pPr>
+              <w:pStyle w:val="EngHang"/>
+            </w:pPr>
+            <w:r>
+              <w:t>Became a support</w:t>
+            </w:r>
+          </w:p>
+          <w:p>
+            <w:pPr>
+              <w:pStyle w:val="EngHangEnd"/>
+            </w:pPr>
+            <w:r>
+              <w:t>For us.</w:t>
             </w:r>
           </w:p>
         </w:tc>
@@ -1126,10 +1008,34 @@
           </w:tcPr>
           <w:p>
             <w:pPr>
-              <w:pStyle w:val="Coptic"/>
-            </w:pPr>
-            <w:r>
-              <w:t>Ⲙⲡⲉ ⲟⲩⲟⲛ ⲧⲱⲛϥ: ⲉϥⲟ̀ⲛⲓ ⲙ̀ⲙⲟⲕ: ϫⲉ ⲁⲕⲙⲉⲛⲣⲉ ⲡⲓⲱⲣϥ: ⲁⲕⲉⲣⲫⲟⲣⲓⲛ ⲛ̀ⲟⲩⲥⲟⲕ.</w:t>
+              <w:pStyle w:val="CopticVersemulti-line"/>
+            </w:pPr>
+            <w:r>
+              <w:t>Ⲓⲏ̄ⲥ̄ ⲡⲓⲙⲟⲛⲟⲅⲉⲛⲏⲥ:</w:t>
+            </w:r>
+          </w:p>
+          <w:p>
+            <w:pPr>
+              <w:pStyle w:val="CopticVersemulti-line"/>
+            </w:pPr>
+            <w:r>
+              <w:t>ⲁⲕⲭⲱ ⲛ̀ⲧⲉⲕϫⲓϫ ⲉ̀ϫⲱϥ:</w:t>
+            </w:r>
+          </w:p>
+          <w:p>
+            <w:pPr>
+              <w:pStyle w:val="CopticVersemulti-line"/>
+            </w:pPr>
+            <w:r>
+              <w:t>ⲟⲩⲟϩ ϧⲉⲛ ⲡⲓⲒⲟⲣⲇⲁⲛⲏⲥ:</w:t>
+            </w:r>
+          </w:p>
+          <w:p>
+            <w:pPr>
+              <w:pStyle w:val="CopticVerse"/>
+            </w:pPr>
+            <w:r>
+              <w:t>ⲁⲕϯⲱⲙⲥ ⲙ̀ⲙⲟϥ.</w:t>
             </w:r>
           </w:p>
         </w:tc>
@@ -1139,67 +1045,67 @@
           </w:tcPr>
           <w:p>
             <w:r>
-              <w:t>There were none</w:t>
-            </w:r>
-          </w:p>
-          <w:p>
-            <w:r>
-              <w:t>Like you</w:t>
-            </w:r>
-          </w:p>
-          <w:p>
-            <w:r>
-              <w:t>You loved asceticism</w:t>
-            </w:r>
-          </w:p>
-          <w:p>
-            <w:r>
-              <w:t xml:space="preserve">And put on </w:t>
+              <w:t>Jesus the Only-Begotten</w:t>
+            </w:r>
+          </w:p>
+          <w:p>
+            <w:r>
+              <w:t>You placed your hands upon</w:t>
+            </w:r>
+          </w:p>
+          <w:p>
+            <w:r>
+              <w:t>And in the Jordan</w:t>
+            </w:r>
+          </w:p>
+          <w:p>
+            <w:r>
+              <w:t>You baptized Him.</w:t>
+            </w:r>
+          </w:p>
+        </w:tc>
+        <w:tc>
+          <w:tcPr>
+            <w:tcW w:w="1255" w:type="pct"/>
+          </w:tcPr>
+          <w:p>
+            <w:pPr>
+              <w:pStyle w:val="EngHang"/>
+            </w:pPr>
+            <w:r>
+              <w:t>You placed your hands upon</w:t>
+            </w:r>
+          </w:p>
+          <w:p>
+            <w:pPr>
+              <w:pStyle w:val="EngHang"/>
+            </w:pPr>
+            <w:r>
+              <w:t>Jesus, the Only-Begotten,</w:t>
+            </w:r>
+          </w:p>
+          <w:p>
+            <w:pPr>
+              <w:pStyle w:val="EngHang"/>
+            </w:pPr>
+            <w:r>
+              <w:t xml:space="preserve">And you </w:t>
             </w:r>
             <w:proofErr w:type="spellStart"/>
             <w:r>
-              <w:t>sackclothes</w:t>
+              <w:t>baptised</w:t>
             </w:r>
             <w:proofErr w:type="spellEnd"/>
             <w:r>
-              <w:t>.</w:t>
-            </w:r>
-          </w:p>
-        </w:tc>
-        <w:tc>
-          <w:tcPr>
-            <w:tcW w:w="1255" w:type="pct"/>
-          </w:tcPr>
-          <w:p>
-            <w:pPr>
-              <w:ind w:left="196" w:hanging="196"/>
-            </w:pPr>
-            <w:r>
-              <w:t>There were none</w:t>
-            </w:r>
-          </w:p>
-          <w:p>
-            <w:pPr>
-              <w:ind w:left="196" w:hanging="196"/>
-            </w:pPr>
-            <w:r>
-              <w:t>Like you;</w:t>
-            </w:r>
-          </w:p>
-          <w:p>
-            <w:pPr>
-              <w:ind w:left="196" w:hanging="196"/>
-            </w:pPr>
-            <w:r>
-              <w:t>You loved asceticism</w:t>
-            </w:r>
-          </w:p>
-          <w:p>
-            <w:pPr>
-              <w:ind w:left="196" w:hanging="196"/>
-            </w:pPr>
-            <w:r>
-              <w:t>And put on sack-clothes</w:t>
+              <w:t xml:space="preserve"> him</w:t>
+            </w:r>
+          </w:p>
+          <w:p>
+            <w:pPr>
+              <w:pStyle w:val="EngHangEnd"/>
+            </w:pPr>
+            <w:r>
+              <w:t>In the Jordan.</w:t>
             </w:r>
           </w:p>
         </w:tc>
@@ -1221,10 +1127,34 @@
           </w:tcPr>
           <w:p>
             <w:pPr>
-              <w:pStyle w:val="Coptic"/>
-            </w:pPr>
-            <w:r>
-              <w:t>Ⲛⲑⲟⲕ ⲟⲩⲡ̀ⲣⲟⲫⲏⲧⲏⲥ: ⲛ̀ⲑⲟⲕ ⲟⲩⲁ̀ⲡⲟⲥⲧⲟⲗⲟⲥ: ⲛ̀ⲑⲟⲕ ⲟⲩⲁ̀ⲛⲁⲭⲱⲣⲓⲧⲏⲥ: ⲛ̀ⲑⲟⲕ ⲟⲩⲙⲁⲣⲧⲩⲣⲟⲥ.</w:t>
+              <w:pStyle w:val="CopticVersemulti-line"/>
+            </w:pPr>
+            <w:r>
+              <w:t>Ⲕϭⲟⲥⲓ ⲉ̀ⲙⲁϣⲱ:</w:t>
+            </w:r>
+          </w:p>
+          <w:p>
+            <w:pPr>
+              <w:pStyle w:val="CopticVersemulti-line"/>
+            </w:pPr>
+            <w:r>
+              <w:t>ⲉ̀ϩⲟⲧⲉ ⲛⲓⲡⲁⲧⲣⲓⲁⲣⲭⲏⲥ:</w:t>
+            </w:r>
+          </w:p>
+          <w:p>
+            <w:pPr>
+              <w:pStyle w:val="CopticVersemulti-line"/>
+            </w:pPr>
+            <w:r>
+              <w:t>ⲕ̀ⲧⲁⲓⲏ̀ⲟⲩⲧ ⲛ̀ϩⲟⲩⲟ̀:</w:t>
+            </w:r>
+          </w:p>
+          <w:p>
+            <w:pPr>
+              <w:pStyle w:val="CopticVerse"/>
+            </w:pPr>
+            <w:r>
+              <w:t>ⲛⲓⲡ̀ⲣⲟⲫⲏⲧⲏⲥ.</w:t>
             </w:r>
           </w:p>
         </w:tc>
@@ -1234,59 +1164,67 @@
           </w:tcPr>
           <w:p>
             <w:r>
-              <w:t>You are a prophet</w:t>
-            </w:r>
-          </w:p>
-          <w:p>
-            <w:r>
-              <w:t>You are an apostle</w:t>
-            </w:r>
-          </w:p>
-          <w:p>
-            <w:r>
-              <w:t>You are an anchorite</w:t>
-            </w:r>
-          </w:p>
-          <w:p>
-            <w:r>
-              <w:t>You are a martyr.</w:t>
-            </w:r>
-          </w:p>
-        </w:tc>
-        <w:tc>
-          <w:tcPr>
-            <w:tcW w:w="1255" w:type="pct"/>
-          </w:tcPr>
-          <w:p>
-            <w:pPr>
-              <w:ind w:left="196" w:hanging="196"/>
-            </w:pPr>
-            <w:r>
-              <w:t>You are a prophet.</w:t>
-            </w:r>
-          </w:p>
-          <w:p>
-            <w:pPr>
-              <w:ind w:left="196" w:hanging="196"/>
-            </w:pPr>
-            <w:r>
-              <w:t>You are an Apostle.</w:t>
-            </w:r>
-          </w:p>
-          <w:p>
-            <w:pPr>
-              <w:ind w:left="196" w:hanging="196"/>
-            </w:pPr>
-            <w:r>
-              <w:t>You are an anchorite.</w:t>
-            </w:r>
-          </w:p>
-          <w:p>
-            <w:pPr>
-              <w:ind w:left="196" w:hanging="196"/>
-            </w:pPr>
-            <w:r>
-              <w:t>You are a martyr.</w:t>
+              <w:t xml:space="preserve">You are greatly higher </w:t>
+            </w:r>
+          </w:p>
+          <w:p>
+            <w:r>
+              <w:t>Than the patriarchs</w:t>
+            </w:r>
+          </w:p>
+          <w:p>
+            <w:r>
+              <w:t>And honored</w:t>
+            </w:r>
+          </w:p>
+          <w:p>
+            <w:r>
+              <w:t>Than the prophets.</w:t>
+            </w:r>
+          </w:p>
+        </w:tc>
+        <w:tc>
+          <w:tcPr>
+            <w:tcW w:w="1255" w:type="pct"/>
+          </w:tcPr>
+          <w:p>
+            <w:pPr>
+              <w:pStyle w:val="EngHang"/>
+            </w:pPr>
+            <w:r>
+              <w:t>You are exalted more</w:t>
+            </w:r>
+          </w:p>
+          <w:p>
+            <w:pPr>
+              <w:pStyle w:val="EngHang"/>
+            </w:pPr>
+            <w:r>
+              <w:t>Than the patriarchs,</w:t>
+            </w:r>
+          </w:p>
+          <w:p>
+            <w:pPr>
+              <w:pStyle w:val="EngHang"/>
+            </w:pPr>
+            <w:r>
+              <w:t xml:space="preserve">And </w:t>
+            </w:r>
+            <w:proofErr w:type="spellStart"/>
+            <w:r>
+              <w:t>honoured</w:t>
+            </w:r>
+            <w:proofErr w:type="spellEnd"/>
+            <w:r>
+              <w:t xml:space="preserve"> more</w:t>
+            </w:r>
+          </w:p>
+          <w:p>
+            <w:pPr>
+              <w:pStyle w:val="EngHangEnd"/>
+            </w:pPr>
+            <w:r>
+              <w:t>Than the prophets.</w:t>
             </w:r>
           </w:p>
         </w:tc>
@@ -1308,10 +1246,34 @@
           </w:tcPr>
           <w:p>
             <w:pPr>
-              <w:pStyle w:val="Coptic"/>
-            </w:pPr>
-            <w:r>
-              <w:t>Ⲝⲥⲟⲗⲥⲉⲗ ϧⲉⲛ ⲛⲉⲕϩ̀ⲃⲏⲟⲩⲓ̀: ϫⲉ ⲛ̀ⲑⲟⲕ ⲟⲩⲇⲓⲕⲉⲟⲥ: ⲁⲕϣⲱⲡⲓ ⲕ̀ⲟ̀ⲛⲓ: ⲛ̀ⲛⲓⲁⲅⲅⲉⲗⲟⲥ.</w:t>
+              <w:pStyle w:val="CopticVersemulti-line"/>
+            </w:pPr>
+            <w:r>
+              <w:t>Ⲗⲟⲓⲡⲟⲛ ⲅⲁⲣ ⲛⲁⲕⲃⲏϣ:</w:t>
+            </w:r>
+          </w:p>
+          <w:p>
+            <w:pPr>
+              <w:pStyle w:val="CopticVersemulti-line"/>
+            </w:pPr>
+            <w:r>
+              <w:t>ⲛⲉⲙ ⲛⲓⲑⲏⲣⲓⲟⲛ:</w:t>
+            </w:r>
+          </w:p>
+          <w:p>
+            <w:pPr>
+              <w:pStyle w:val="CopticVersemulti-line"/>
+            </w:pPr>
+            <w:r>
+              <w:t>ⲁⲕϭⲓⲙⲱⲓⲧ ⲛ̀ⲛⲓⲙⲏϣ:</w:t>
+            </w:r>
+          </w:p>
+          <w:p>
+            <w:pPr>
+              <w:pStyle w:val="CopticVerse"/>
+            </w:pPr>
+            <w:r>
+              <w:t>ⲉ̀ⲡⲓⲙⲱⲓⲧ ⲉⲧⲥⲟⲩⲧⲱⲛ.</w:t>
             </w:r>
           </w:p>
         </w:tc>
@@ -1321,123 +1283,26 @@
           </w:tcPr>
           <w:p>
             <w:r>
-              <w:t>You were adorned by your deeds</w:t>
-            </w:r>
-          </w:p>
-          <w:p>
-            <w:r>
-              <w:t>For you are righteous</w:t>
-            </w:r>
-          </w:p>
-          <w:p>
-            <w:r>
-              <w:t>You became like</w:t>
-            </w:r>
-          </w:p>
-          <w:p>
-            <w:r>
-              <w:t>The angels.</w:t>
-            </w:r>
-          </w:p>
-        </w:tc>
-        <w:tc>
-          <w:tcPr>
-            <w:tcW w:w="1255" w:type="pct"/>
-          </w:tcPr>
-          <w:p>
-            <w:pPr>
-              <w:ind w:left="196" w:hanging="196"/>
-            </w:pPr>
-            <w:r>
-              <w:t>Your deeds adorned you,</w:t>
-            </w:r>
-          </w:p>
-          <w:p>
-            <w:pPr>
-              <w:ind w:left="196" w:hanging="196"/>
-            </w:pPr>
-            <w:r>
-              <w:t>For you are righteous,</w:t>
-            </w:r>
-          </w:p>
-          <w:p>
-            <w:pPr>
-              <w:ind w:left="196" w:hanging="196"/>
-            </w:pPr>
-            <w:r>
-              <w:t>You became</w:t>
-            </w:r>
-          </w:p>
-          <w:p>
-            <w:pPr>
-              <w:ind w:left="196" w:hanging="196"/>
-            </w:pPr>
-            <w:r>
-              <w:t>Like the angels.</w:t>
-            </w:r>
-          </w:p>
-        </w:tc>
-        <w:tc>
-          <w:tcPr>
-            <w:tcW w:w="1255" w:type="pct"/>
-          </w:tcPr>
-          <w:p>
-            <w:pPr>
-              <w:ind w:left="196" w:hanging="196"/>
-            </w:pPr>
-          </w:p>
-        </w:tc>
-      </w:tr>
-      <w:tr>
-        <w:tc>
-          <w:tcPr>
-            <w:tcW w:w="1248" w:type="pct"/>
-          </w:tcPr>
-          <w:p>
-            <w:pPr>
-              <w:pStyle w:val="Coptic"/>
-            </w:pPr>
-            <w:r>
-              <w:t>Ⲟⲩⲟϩ Ⲙⲁⲗⲭⲓⲁⲥ: ⲁϥⲙⲟⲩϯ ⲉ̀ⲣⲟⲕ: ϫⲉ ⲛ̀ⲑⲟⲕ ⲡⲓ Ⲏⲗⲓⲁⲥ: ⲉⲑⲛⲏⲟⲩ ϧⲉⲛ ⲟⲩϫⲱⲕ.</w:t>
-            </w:r>
-          </w:p>
-        </w:tc>
-        <w:tc>
-          <w:tcPr>
-            <w:tcW w:w="1242" w:type="pct"/>
-          </w:tcPr>
-          <w:p>
-            <w:r>
-              <w:t xml:space="preserve">And </w:t>
-            </w:r>
-            <w:proofErr w:type="spellStart"/>
-            <w:r>
-              <w:t>Malachia</w:t>
-            </w:r>
-            <w:proofErr w:type="spellEnd"/>
-          </w:p>
-          <w:p>
-            <w:r>
-              <w:t>Calls you</w:t>
-            </w:r>
-          </w:p>
-          <w:p>
-            <w:r>
-              <w:t xml:space="preserve">You are </w:t>
-            </w:r>
-            <w:proofErr w:type="spellStart"/>
-            <w:r>
-              <w:t>Elijiah</w:t>
-            </w:r>
-            <w:proofErr w:type="spellEnd"/>
-          </w:p>
-          <w:p>
-            <w:r>
-              <w:t xml:space="preserve">Coming in </w:t>
+              <w:t>You were naked</w:t>
+            </w:r>
+          </w:p>
+          <w:p>
+            <w:r>
+              <w:t>With the beasts</w:t>
+            </w:r>
+          </w:p>
+          <w:p>
+            <w:r>
+              <w:t>You lead the multitude</w:t>
+            </w:r>
+          </w:p>
+          <w:p>
+            <w:r>
+              <w:t xml:space="preserve">To the upright </w:t>
             </w:r>
             <w:commentRangeStart w:id="4"/>
             <w:r>
-              <w:t>perfection</w:t>
+              <w:t>Way</w:t>
             </w:r>
             <w:commentRangeEnd w:id="4"/>
             <w:r>
@@ -1457,34 +1322,34 @@
           </w:tcPr>
           <w:p>
             <w:pPr>
-              <w:ind w:left="196" w:hanging="196"/>
-            </w:pPr>
-            <w:r>
-              <w:t>And Malachi</w:t>
-            </w:r>
-          </w:p>
-          <w:p>
-            <w:pPr>
-              <w:ind w:left="196" w:hanging="196"/>
-            </w:pPr>
-            <w:r>
-              <w:t>Identifies you:</w:t>
-            </w:r>
-          </w:p>
-          <w:p>
-            <w:pPr>
-              <w:ind w:left="196" w:hanging="196"/>
-            </w:pPr>
-            <w:r>
-              <w:t>You are Elijah,</w:t>
-            </w:r>
-          </w:p>
-          <w:p>
-            <w:pPr>
-              <w:ind w:left="196" w:hanging="196"/>
-            </w:pPr>
-            <w:r>
-              <w:t>Coming in perfection</w:t>
+              <w:pStyle w:val="EngHang"/>
+            </w:pPr>
+            <w:r>
+              <w:t>You were naked</w:t>
+            </w:r>
+          </w:p>
+          <w:p>
+            <w:pPr>
+              <w:pStyle w:val="EngHang"/>
+            </w:pPr>
+            <w:r>
+              <w:t>With the beasts;</w:t>
+            </w:r>
+          </w:p>
+          <w:p>
+            <w:pPr>
+              <w:pStyle w:val="EngHang"/>
+            </w:pPr>
+            <w:r>
+              <w:t>You lead the multitude</w:t>
+            </w:r>
+          </w:p>
+          <w:p>
+            <w:pPr>
+              <w:pStyle w:val="EngHangEnd"/>
+            </w:pPr>
+            <w:r>
+              <w:t>To the upright Way.</w:t>
             </w:r>
           </w:p>
         </w:tc>
@@ -1506,80 +1371,109 @@
           </w:tcPr>
           <w:p>
             <w:pPr>
-              <w:pStyle w:val="Coptic"/>
-            </w:pPr>
-            <w:r>
-              <w:t>Ⲡⲭ̄ⲥ̄ ⲡⲉⲕⲞⲩⲣⲟ: ⲁ</w:t>
+              <w:pStyle w:val="CopticVersemulti-line"/>
+            </w:pPr>
+            <w:r>
+              <w:t>Ⲙⲡⲉ ⲟⲩⲟⲛ ⲧⲱⲛϥ:</w:t>
+            </w:r>
+          </w:p>
+          <w:p>
+            <w:pPr>
+              <w:pStyle w:val="CopticVersemulti-line"/>
+            </w:pPr>
+            <w:r>
+              <w:t>ⲉϥⲟ̀ⲛⲓ ⲙ̀ⲙⲟⲕ:</w:t>
+            </w:r>
+          </w:p>
+          <w:p>
+            <w:pPr>
+              <w:pStyle w:val="CopticVersemulti-line"/>
+            </w:pPr>
+            <w:r>
+              <w:lastRenderedPageBreak/>
+              <w:t>ϫⲉ ⲁⲕⲙⲉⲛⲣⲉ ⲡⲓⲱⲣϥ:</w:t>
+            </w:r>
+          </w:p>
+          <w:p>
+            <w:pPr>
+              <w:pStyle w:val="CopticVerse"/>
+            </w:pPr>
+            <w:r>
+              <w:t>ⲁⲕⲉⲣⲫⲟⲣⲓⲛ ⲛ̀ⲟⲩⲥⲟⲕ.</w:t>
+            </w:r>
+          </w:p>
+        </w:tc>
+        <w:tc>
+          <w:tcPr>
+            <w:tcW w:w="1242" w:type="pct"/>
+          </w:tcPr>
+          <w:p>
+            <w:r>
+              <w:lastRenderedPageBreak/>
+              <w:t>There were none</w:t>
+            </w:r>
+          </w:p>
+          <w:p>
+            <w:r>
+              <w:t>Like you</w:t>
+            </w:r>
+          </w:p>
+          <w:p>
+            <w:r>
+              <w:t>You loved asceticism</w:t>
+            </w:r>
+          </w:p>
+          <w:p>
+            <w:r>
+              <w:lastRenderedPageBreak/>
+              <w:t xml:space="preserve">And put on </w:t>
             </w:r>
             <w:proofErr w:type="spellStart"/>
             <w:r>
-              <w:t>ϥϫ</w:t>
+              <w:t>sackclothes</w:t>
             </w:r>
             <w:proofErr w:type="spellEnd"/>
             <w:r>
-              <w:t>ⲟⲥ ⲙ̀ⲛⲓⲙⲏϣ: ϫⲉ ⲛ̀ⲑⲟⲕ ⲟⲩϩⲟⲩⲟ̀: ⲙ̀ⲡ̀ⲣⲟⲫⲏⲧⲏⲥ.</w:t>
-            </w:r>
-          </w:p>
-        </w:tc>
-        <w:tc>
-          <w:tcPr>
-            <w:tcW w:w="1242" w:type="pct"/>
-          </w:tcPr>
-          <w:p>
-            <w:r>
-              <w:t>Christ your King</w:t>
-            </w:r>
-          </w:p>
-          <w:p>
-            <w:r>
-              <w:t>Said to the multitude</w:t>
-            </w:r>
-          </w:p>
-          <w:p>
-            <w:r>
-              <w:t>You are greater</w:t>
-            </w:r>
-          </w:p>
-          <w:p>
-            <w:r>
-              <w:t>Than a prophet.</w:t>
-            </w:r>
-          </w:p>
-        </w:tc>
-        <w:tc>
-          <w:tcPr>
-            <w:tcW w:w="1255" w:type="pct"/>
-          </w:tcPr>
-          <w:p>
-            <w:pPr>
-              <w:ind w:left="196" w:hanging="196"/>
-            </w:pPr>
-            <w:r>
-              <w:t>Christ your King,</w:t>
-            </w:r>
-          </w:p>
-          <w:p>
-            <w:pPr>
-              <w:ind w:left="196" w:hanging="196"/>
-            </w:pPr>
-            <w:r>
-              <w:t>Said of you to the multitudes,</w:t>
-            </w:r>
-          </w:p>
-          <w:p>
-            <w:pPr>
-              <w:ind w:left="196" w:hanging="196"/>
-            </w:pPr>
-            <w:r>
-              <w:t>“He is greater</w:t>
-            </w:r>
-          </w:p>
-          <w:p>
-            <w:pPr>
-              <w:ind w:left="196" w:hanging="196"/>
-            </w:pPr>
-            <w:r>
-              <w:t>Than all the prophets.”</w:t>
+              <w:t>.</w:t>
+            </w:r>
+          </w:p>
+        </w:tc>
+        <w:tc>
+          <w:tcPr>
+            <w:tcW w:w="1255" w:type="pct"/>
+          </w:tcPr>
+          <w:p>
+            <w:pPr>
+              <w:pStyle w:val="EngHang"/>
+            </w:pPr>
+            <w:r>
+              <w:lastRenderedPageBreak/>
+              <w:t>There were none</w:t>
+            </w:r>
+          </w:p>
+          <w:p>
+            <w:pPr>
+              <w:pStyle w:val="EngHang"/>
+            </w:pPr>
+            <w:r>
+              <w:t>Like you;</w:t>
+            </w:r>
+          </w:p>
+          <w:p>
+            <w:pPr>
+              <w:pStyle w:val="EngHang"/>
+            </w:pPr>
+            <w:r>
+              <w:lastRenderedPageBreak/>
+              <w:t>You loved asceticism</w:t>
+            </w:r>
+          </w:p>
+          <w:p>
+            <w:pPr>
+              <w:pStyle w:val="EngHangEnd"/>
+            </w:pPr>
+            <w:r>
+              <w:t>And put on sack-clothes</w:t>
             </w:r>
           </w:p>
         </w:tc>
@@ -1601,14 +1495,35 @@
           </w:tcPr>
           <w:p>
             <w:pPr>
-              <w:pStyle w:val="Coptic"/>
-            </w:pPr>
-            <w:r>
-              <w:t xml:space="preserve">Ⲣⲱϥ ⲛ̀Ⲍⲁⲭⲁⲣⲓⲁⲥ: ⲁϥⲉⲣⲙⲉⲑⲣⲉ </w:t>
-            </w:r>
+              <w:pStyle w:val="CopticVersemulti-line"/>
+            </w:pPr>
             <w:r>
               <w:lastRenderedPageBreak/>
-              <w:t>ⲛⲁⲛ: ⲉⲧⲁϥⲥⲁϫⲓ ⲛ̀ϫⲉ ⲡⲉϥⲗⲁⲥ: ⲉ̀ⲧⲁϥⲥ̀ϧⲁⲓ ⲙ̀ⲡⲉⲕⲣⲁⲛ.</w:t>
+              <w:t>Ⲛⲑⲟⲕ ⲟⲩⲡ̀ⲣⲟⲫⲏⲧⲏⲥ:</w:t>
+            </w:r>
+          </w:p>
+          <w:p>
+            <w:pPr>
+              <w:pStyle w:val="CopticVersemulti-line"/>
+            </w:pPr>
+            <w:r>
+              <w:t>ⲛ̀ⲑⲟⲕ ⲟⲩⲁ̀ⲡⲟⲥⲧⲟⲗⲟⲥ:</w:t>
+            </w:r>
+          </w:p>
+          <w:p>
+            <w:pPr>
+              <w:pStyle w:val="CopticVersemulti-line"/>
+            </w:pPr>
+            <w:r>
+              <w:t>ⲛ̀ⲑⲟⲕ ⲟⲩⲁ̀ⲛⲁⲭⲱⲣⲓⲧⲏⲥ:</w:t>
+            </w:r>
+          </w:p>
+          <w:p>
+            <w:pPr>
+              <w:pStyle w:val="CopticVerse"/>
+            </w:pPr>
+            <w:r>
+              <w:t>ⲛ̀ⲑⲟⲕ ⲟⲩⲙⲁⲣⲧⲩⲣⲟⲥ.</w:t>
             </w:r>
           </w:p>
         </w:tc>
@@ -1618,71 +1533,59 @@
           </w:tcPr>
           <w:p>
             <w:r>
-              <w:lastRenderedPageBreak/>
-              <w:t>The mouth of Zacharias</w:t>
-            </w:r>
-          </w:p>
-          <w:p>
-            <w:r>
-              <w:lastRenderedPageBreak/>
-              <w:t>Witnessed to us</w:t>
-            </w:r>
-          </w:p>
-          <w:p>
-            <w:r>
-              <w:t>When his tongue spoke</w:t>
-            </w:r>
-          </w:p>
-          <w:p>
-            <w:r>
-              <w:t>After he wrote your name.</w:t>
-            </w:r>
-          </w:p>
-        </w:tc>
-        <w:tc>
-          <w:tcPr>
-            <w:tcW w:w="1255" w:type="pct"/>
-          </w:tcPr>
-          <w:p>
-            <w:pPr>
-              <w:ind w:left="196" w:hanging="196"/>
-            </w:pPr>
-            <w:r>
-              <w:lastRenderedPageBreak/>
-              <w:t>The lips of Zacharias</w:t>
-            </w:r>
-          </w:p>
-          <w:p>
-            <w:pPr>
-              <w:ind w:left="196" w:hanging="196"/>
-            </w:pPr>
-            <w:r>
-              <w:lastRenderedPageBreak/>
-              <w:t>Witnessed to us</w:t>
-            </w:r>
-          </w:p>
-          <w:p>
-            <w:pPr>
-              <w:ind w:left="196" w:hanging="196"/>
-            </w:pPr>
-            <w:r>
-              <w:t>When his lounge was loosed</w:t>
-            </w:r>
-          </w:p>
-          <w:p>
-            <w:pPr>
-              <w:ind w:left="196" w:hanging="196"/>
-            </w:pPr>
-            <w:r>
-              <w:t xml:space="preserve">After he wrote you </w:t>
-            </w:r>
-            <w:proofErr w:type="spellStart"/>
-            <w:r>
-              <w:t>rname</w:t>
-            </w:r>
-            <w:proofErr w:type="spellEnd"/>
-            <w:r>
-              <w:t>.</w:t>
+              <w:t>You are a prophet</w:t>
+            </w:r>
+          </w:p>
+          <w:p>
+            <w:r>
+              <w:t>You are an apostle</w:t>
+            </w:r>
+          </w:p>
+          <w:p>
+            <w:r>
+              <w:t>You are an anchorite</w:t>
+            </w:r>
+          </w:p>
+          <w:p>
+            <w:r>
+              <w:t>You are a martyr.</w:t>
+            </w:r>
+          </w:p>
+        </w:tc>
+        <w:tc>
+          <w:tcPr>
+            <w:tcW w:w="1255" w:type="pct"/>
+          </w:tcPr>
+          <w:p>
+            <w:pPr>
+              <w:pStyle w:val="EngHang"/>
+            </w:pPr>
+            <w:r>
+              <w:t>You are a prophet.</w:t>
+            </w:r>
+          </w:p>
+          <w:p>
+            <w:pPr>
+              <w:pStyle w:val="EngHang"/>
+            </w:pPr>
+            <w:r>
+              <w:t>You are an Apostle.</w:t>
+            </w:r>
+          </w:p>
+          <w:p>
+            <w:pPr>
+              <w:pStyle w:val="EngHang"/>
+            </w:pPr>
+            <w:r>
+              <w:t>You are an anchorite.</w:t>
+            </w:r>
+          </w:p>
+          <w:p>
+            <w:pPr>
+              <w:pStyle w:val="EngHangEnd"/>
+            </w:pPr>
+            <w:r>
+              <w:t>You are a martyr.</w:t>
             </w:r>
           </w:p>
         </w:tc>
@@ -1704,27 +1607,34 @@
           </w:tcPr>
           <w:p>
             <w:pPr>
-              <w:pStyle w:val="Coptic"/>
-            </w:pPr>
-            <w:r>
-              <w:lastRenderedPageBreak/>
-              <w:t>Ⲥⲉ ⲧⲉⲛ</w:t>
-            </w:r>
-            <w:proofErr w:type="spellStart"/>
-            <w:r>
-              <w:t>ϯϩ</w:t>
-            </w:r>
-            <w:proofErr w:type="spellEnd"/>
-            <w:r>
-              <w:t>ⲟ ⲉ̀ⲣⲟⲕ: ⲉⲑⲡⲉⲕⲧⲱⲃϩ ⲉ̀ϫⲱⲛ: ⲛⲁϩⲣⲉⲛ ⲫⲏⲉ̀ⲧⲁϥⲑⲁⲙⲓⲟⲕ: ⲉⲑⲣⲉ</w:t>
-            </w:r>
-            <w:proofErr w:type="spellStart"/>
-            <w:r>
-              <w:t>ϥϣ</w:t>
-            </w:r>
-            <w:proofErr w:type="spellEnd"/>
-            <w:r>
-              <w:t>ⲉⲛϩⲏⲧ ϧⲁⲣⲟⲛ.</w:t>
+              <w:pStyle w:val="CopticVersemulti-line"/>
+            </w:pPr>
+            <w:r>
+              <w:t>Ⲝⲥⲟⲗⲥⲉⲗ ϧⲉⲛ ⲛⲉⲕϩ̀ⲃⲏⲟⲩⲓ̀:</w:t>
+            </w:r>
+          </w:p>
+          <w:p>
+            <w:pPr>
+              <w:pStyle w:val="CopticVersemulti-line"/>
+            </w:pPr>
+            <w:r>
+              <w:t>ϫⲉ ⲛ̀ⲑⲟⲕ ⲟⲩⲇⲓⲕⲉⲟⲥ:</w:t>
+            </w:r>
+          </w:p>
+          <w:p>
+            <w:pPr>
+              <w:pStyle w:val="CopticVersemulti-line"/>
+            </w:pPr>
+            <w:r>
+              <w:t>ⲁⲕϣⲱⲡⲓ ⲕ̀ⲟ̀ⲛⲓ:</w:t>
+            </w:r>
+          </w:p>
+          <w:p>
+            <w:pPr>
+              <w:pStyle w:val="CopticVerse"/>
+            </w:pPr>
+            <w:r>
+              <w:t>ⲛ̀ⲛⲓⲁⲅⲅⲉⲗⲟⲥ.</w:t>
             </w:r>
           </w:p>
         </w:tc>
@@ -1734,59 +1644,59 @@
           </w:tcPr>
           <w:p>
             <w:r>
-              <w:t>Yes, we ask you</w:t>
-            </w:r>
-          </w:p>
-          <w:p>
-            <w:r>
-              <w:t>To pray for us</w:t>
-            </w:r>
-          </w:p>
-          <w:p>
-            <w:r>
-              <w:t>Before your Creator</w:t>
-            </w:r>
-          </w:p>
-          <w:p>
-            <w:r>
-              <w:t>To have mercy on us.</w:t>
-            </w:r>
-          </w:p>
-        </w:tc>
-        <w:tc>
-          <w:tcPr>
-            <w:tcW w:w="1255" w:type="pct"/>
-          </w:tcPr>
-          <w:p>
-            <w:pPr>
-              <w:ind w:left="196" w:hanging="196"/>
-            </w:pPr>
-            <w:r>
-              <w:t>Yes, we ask you</w:t>
-            </w:r>
-          </w:p>
-          <w:p>
-            <w:pPr>
-              <w:ind w:left="196" w:hanging="196"/>
-            </w:pPr>
-            <w:r>
-              <w:t>To pray for us</w:t>
-            </w:r>
-          </w:p>
-          <w:p>
-            <w:pPr>
-              <w:ind w:left="196" w:hanging="196"/>
-            </w:pPr>
-            <w:r>
-              <w:t>To your Creator,</w:t>
-            </w:r>
-          </w:p>
-          <w:p>
-            <w:pPr>
-              <w:ind w:left="196" w:hanging="196"/>
-            </w:pPr>
-            <w:r>
-              <w:t>To have mercy on us,</w:t>
+              <w:t>You were adorned by your deeds</w:t>
+            </w:r>
+          </w:p>
+          <w:p>
+            <w:r>
+              <w:t>For you are righteous</w:t>
+            </w:r>
+          </w:p>
+          <w:p>
+            <w:r>
+              <w:t>You became like</w:t>
+            </w:r>
+          </w:p>
+          <w:p>
+            <w:r>
+              <w:t>The angels.</w:t>
+            </w:r>
+          </w:p>
+        </w:tc>
+        <w:tc>
+          <w:tcPr>
+            <w:tcW w:w="1255" w:type="pct"/>
+          </w:tcPr>
+          <w:p>
+            <w:pPr>
+              <w:pStyle w:val="EngHang"/>
+            </w:pPr>
+            <w:r>
+              <w:t>Your deeds adorned you,</w:t>
+            </w:r>
+          </w:p>
+          <w:p>
+            <w:pPr>
+              <w:pStyle w:val="EngHang"/>
+            </w:pPr>
+            <w:r>
+              <w:t>For you are righteous,</w:t>
+            </w:r>
+          </w:p>
+          <w:p>
+            <w:pPr>
+              <w:pStyle w:val="EngHang"/>
+            </w:pPr>
+            <w:r>
+              <w:t>You became</w:t>
+            </w:r>
+          </w:p>
+          <w:p>
+            <w:pPr>
+              <w:pStyle w:val="EngHangEnd"/>
+            </w:pPr>
+            <w:r>
+              <w:t>Like the angels.</w:t>
             </w:r>
           </w:p>
         </w:tc>
@@ -1808,80 +1718,120 @@
           </w:tcPr>
           <w:p>
             <w:pPr>
-              <w:pStyle w:val="Coptic"/>
-            </w:pPr>
-            <w:r>
-              <w:t>Ⲧⲉϥⲱ̀ⲗⲓ ⲛ̀ⲛⲓϧⲓⲥⲓ: ⲉ̀ⲃⲟⲗϩⲁ ⲡⲉϥⲗⲁⲟⲥ: ⲛ̀ⲧⲉ</w:t>
+              <w:pStyle w:val="CopticVersemulti-line"/>
+            </w:pPr>
+            <w:r>
+              <w:t>Ⲟⲩⲟϩ Ⲙⲁⲗⲭⲓⲁⲥ:</w:t>
+            </w:r>
+          </w:p>
+          <w:p>
+            <w:pPr>
+              <w:pStyle w:val="CopticVersemulti-line"/>
+            </w:pPr>
+            <w:r>
+              <w:t>ⲁϥⲙⲟⲩϯ ⲉ̀ⲣⲟⲕ:</w:t>
+            </w:r>
+          </w:p>
+          <w:p>
+            <w:pPr>
+              <w:pStyle w:val="CopticVersemulti-line"/>
+            </w:pPr>
+            <w:r>
+              <w:t>ϫⲉ ⲛ̀ⲑⲟⲕ ⲡⲓ Ⲏⲗⲓⲁⲥ:</w:t>
+            </w:r>
+          </w:p>
+          <w:p>
+            <w:pPr>
+              <w:pStyle w:val="CopticVerse"/>
+            </w:pPr>
+            <w:r>
+              <w:t>ⲉⲑⲛⲏⲟⲩ ϧⲉⲛ ⲟⲩϫⲱⲕ.</w:t>
+            </w:r>
+          </w:p>
+        </w:tc>
+        <w:tc>
+          <w:tcPr>
+            <w:tcW w:w="1242" w:type="pct"/>
+          </w:tcPr>
+          <w:p>
+            <w:r>
+              <w:t xml:space="preserve">And </w:t>
             </w:r>
             <w:proofErr w:type="spellStart"/>
             <w:r>
-              <w:t>ϥϫ</w:t>
+              <w:t>Malachia</w:t>
             </w:r>
             <w:proofErr w:type="spellEnd"/>
-            <w:r>
-              <w:t>ⲟⲩϣⲧ ⲉ̀ⲃⲟⲗϧⲉⲛ ⲡ̀ϭⲓⲥⲓ: ϧⲉⲛ ⲫ̀ⲃⲁⲗ ⲛ̀ⲧⲉ ⲧⲉϥⲙⲉⲧⲭ̀ⲣⲏⲥⲧⲟⲥ.</w:t>
-            </w:r>
-          </w:p>
-        </w:tc>
-        <w:tc>
-          <w:tcPr>
-            <w:tcW w:w="1242" w:type="pct"/>
-          </w:tcPr>
-          <w:p>
-            <w:r>
-              <w:t>To lift up the pains</w:t>
-            </w:r>
-          </w:p>
-          <w:p>
-            <w:r>
-              <w:t>From His people</w:t>
-            </w:r>
-          </w:p>
-          <w:p>
-            <w:r>
-              <w:t>And look down from above</w:t>
-            </w:r>
-          </w:p>
-          <w:p>
-            <w:r>
-              <w:t>With the eye of His goodness</w:t>
-            </w:r>
-          </w:p>
-        </w:tc>
-        <w:tc>
-          <w:tcPr>
-            <w:tcW w:w="1255" w:type="pct"/>
-          </w:tcPr>
-          <w:p>
-            <w:pPr>
-              <w:ind w:left="196" w:hanging="196"/>
-            </w:pPr>
-            <w:r>
-              <w:t>And to lift up the pains</w:t>
-            </w:r>
-          </w:p>
-          <w:p>
-            <w:pPr>
-              <w:ind w:left="196" w:hanging="196"/>
-            </w:pPr>
-            <w:r>
-              <w:t>From His people,</w:t>
-            </w:r>
-          </w:p>
-          <w:p>
-            <w:pPr>
-              <w:ind w:left="196" w:hanging="196"/>
-            </w:pPr>
-            <w:r>
-              <w:t>And to look down from above</w:t>
-            </w:r>
-          </w:p>
-          <w:p>
-            <w:pPr>
-              <w:ind w:left="196" w:hanging="196"/>
-            </w:pPr>
-            <w:r>
-              <w:t>With the eyes of His goodness.</w:t>
+          </w:p>
+          <w:p>
+            <w:r>
+              <w:t>Calls you</w:t>
+            </w:r>
+          </w:p>
+          <w:p>
+            <w:r>
+              <w:t xml:space="preserve">You are </w:t>
+            </w:r>
+            <w:proofErr w:type="spellStart"/>
+            <w:r>
+              <w:t>Elijiah</w:t>
+            </w:r>
+            <w:proofErr w:type="spellEnd"/>
+          </w:p>
+          <w:p>
+            <w:r>
+              <w:t xml:space="preserve">Coming in </w:t>
+            </w:r>
+            <w:commentRangeStart w:id="5"/>
+            <w:r>
+              <w:t>perfection</w:t>
+            </w:r>
+            <w:commentRangeEnd w:id="5"/>
+            <w:r>
+              <w:rPr>
+                <w:rStyle w:val="CommentReference"/>
+              </w:rPr>
+              <w:commentReference w:id="5"/>
+            </w:r>
+            <w:r>
+              <w:t>.</w:t>
+            </w:r>
+          </w:p>
+        </w:tc>
+        <w:tc>
+          <w:tcPr>
+            <w:tcW w:w="1255" w:type="pct"/>
+          </w:tcPr>
+          <w:p>
+            <w:pPr>
+              <w:pStyle w:val="EngHang"/>
+            </w:pPr>
+            <w:r>
+              <w:t>And Malachi</w:t>
+            </w:r>
+          </w:p>
+          <w:p>
+            <w:pPr>
+              <w:pStyle w:val="EngHang"/>
+            </w:pPr>
+            <w:r>
+              <w:t>Identifies you:</w:t>
+            </w:r>
+          </w:p>
+          <w:p>
+            <w:pPr>
+              <w:pStyle w:val="EngHang"/>
+            </w:pPr>
+            <w:r>
+              <w:t>You are Elijah,</w:t>
+            </w:r>
+          </w:p>
+          <w:p>
+            <w:pPr>
+              <w:pStyle w:val="EngHangEnd"/>
+            </w:pPr>
+            <w:r>
+              <w:t>Coming in perfection</w:t>
             </w:r>
           </w:p>
         </w:tc>
@@ -1903,10 +1853,34 @@
           </w:tcPr>
           <w:p>
             <w:pPr>
-              <w:pStyle w:val="Coptic"/>
-            </w:pPr>
-            <w:r>
-              <w:t>Ⲩⲡⲉⲣ ⲙ̀ⲡⲉⲕⲛⲁⲓ: ⲙ̀ⲡⲉⲣⲭⲁⲛ Ⲛⲥⲱⲕ: Ⲫϯ ⲛ̀ⲧⲉ ⲡⲉⲛⲟⲩϫⲁⲓ: ⲁⲗⲗⲁ ϣⲟⲡⲧⲉⲛ ⲉ̀ⲣⲟⲕ.</w:t>
+              <w:pStyle w:val="CopticVersemulti-line"/>
+            </w:pPr>
+            <w:r>
+              <w:t>Ⲡⲭ̄ⲥ̄ ⲡⲉⲕⲞⲩⲣⲟ:</w:t>
+            </w:r>
+          </w:p>
+          <w:p>
+            <w:pPr>
+              <w:pStyle w:val="CopticVersemulti-line"/>
+            </w:pPr>
+            <w:r>
+              <w:t>ⲁϥϫⲟⲥ ⲙ̀ⲛⲓⲙⲏϣ:</w:t>
+            </w:r>
+          </w:p>
+          <w:p>
+            <w:pPr>
+              <w:pStyle w:val="CopticVersemulti-line"/>
+            </w:pPr>
+            <w:r>
+              <w:t>ϫⲉ ⲛ̀ⲑⲟⲕ ⲟⲩϩⲟⲩⲟ̀:</w:t>
+            </w:r>
+          </w:p>
+          <w:p>
+            <w:pPr>
+              <w:pStyle w:val="CopticVerse"/>
+            </w:pPr>
+            <w:r>
+              <w:t>ⲙ̀ⲡ̀ⲣⲟⲫⲏⲧⲏⲥ.</w:t>
             </w:r>
           </w:p>
         </w:tc>
@@ -1916,59 +1890,59 @@
           </w:tcPr>
           <w:p>
             <w:r>
-              <w:t>Because of Your mercy</w:t>
-            </w:r>
-          </w:p>
-          <w:p>
-            <w:r>
-              <w:t>Do not forsake us</w:t>
-            </w:r>
-          </w:p>
-          <w:p>
-            <w:r>
-              <w:t>O god of our salvation</w:t>
-            </w:r>
-          </w:p>
-          <w:p>
-            <w:r>
-              <w:t>But accept us to You.</w:t>
-            </w:r>
-          </w:p>
-        </w:tc>
-        <w:tc>
-          <w:tcPr>
-            <w:tcW w:w="1255" w:type="pct"/>
-          </w:tcPr>
-          <w:p>
-            <w:pPr>
-              <w:ind w:left="196" w:hanging="196"/>
-            </w:pPr>
-            <w:r>
-              <w:t>On account of Your mercy,</w:t>
-            </w:r>
-          </w:p>
-          <w:p>
-            <w:pPr>
-              <w:ind w:left="196" w:hanging="196"/>
-            </w:pPr>
-            <w:r>
-              <w:t>Forsake us not,</w:t>
-            </w:r>
-          </w:p>
-          <w:p>
-            <w:pPr>
-              <w:ind w:left="196" w:hanging="196"/>
-            </w:pPr>
-            <w:r>
-              <w:t>O God of our salvation,</w:t>
-            </w:r>
-          </w:p>
-          <w:p>
-            <w:pPr>
-              <w:ind w:left="196" w:hanging="196"/>
-            </w:pPr>
-            <w:r>
-              <w:t>But accept us unto You.</w:t>
+              <w:t>Christ your King</w:t>
+            </w:r>
+          </w:p>
+          <w:p>
+            <w:r>
+              <w:t>Said to the multitude</w:t>
+            </w:r>
+          </w:p>
+          <w:p>
+            <w:r>
+              <w:t>You are greater</w:t>
+            </w:r>
+          </w:p>
+          <w:p>
+            <w:r>
+              <w:t>Than a prophet.</w:t>
+            </w:r>
+          </w:p>
+        </w:tc>
+        <w:tc>
+          <w:tcPr>
+            <w:tcW w:w="1255" w:type="pct"/>
+          </w:tcPr>
+          <w:p>
+            <w:pPr>
+              <w:pStyle w:val="EngHang"/>
+            </w:pPr>
+            <w:r>
+              <w:t>Christ your King,</w:t>
+            </w:r>
+          </w:p>
+          <w:p>
+            <w:pPr>
+              <w:pStyle w:val="EngHang"/>
+            </w:pPr>
+            <w:r>
+              <w:t>Said of you to the multitudes,</w:t>
+            </w:r>
+          </w:p>
+          <w:p>
+            <w:pPr>
+              <w:pStyle w:val="EngHang"/>
+            </w:pPr>
+            <w:r>
+              <w:t>“He is greater</w:t>
+            </w:r>
+          </w:p>
+          <w:p>
+            <w:pPr>
+              <w:pStyle w:val="EngHangEnd"/>
+            </w:pPr>
+            <w:r>
+              <w:t>Than all the prophets.”</w:t>
             </w:r>
           </w:p>
         </w:tc>
@@ -1990,10 +1964,34 @@
           </w:tcPr>
           <w:p>
             <w:pPr>
-              <w:pStyle w:val="Coptic"/>
-            </w:pPr>
-            <w:r>
-              <w:t>Ⲫⲱⲣϫ ⲛ̀ⲛⲓⲕⲁⲕⲟⲩⲣⲅⲓⲁ: ⲛ̀ⲧⲉ ⲛⲓϩⲉⲣⲉⲥⲓⲥ: ϩⲓⲧⲉⲛ ⲛⲓⲡ̀ⲣⲉⲥⲃⲓⲁ: ⲛ̀ⲧⲉ ⲡⲓⲃⲁⲗⲧⲓⲥⲧⲏⲥ.</w:t>
+              <w:pStyle w:val="CopticVersemulti-line"/>
+            </w:pPr>
+            <w:r>
+              <w:t>Ⲣⲱϥ ⲛ̀Ⲍⲁⲭⲁⲣⲓⲁⲥ:</w:t>
+            </w:r>
+          </w:p>
+          <w:p>
+            <w:pPr>
+              <w:pStyle w:val="CopticVersemulti-line"/>
+            </w:pPr>
+            <w:r>
+              <w:t>ⲁϥⲉⲣⲙⲉⲑⲣⲉ ⲛⲁⲛ:</w:t>
+            </w:r>
+          </w:p>
+          <w:p>
+            <w:pPr>
+              <w:pStyle w:val="CopticVersemulti-line"/>
+            </w:pPr>
+            <w:r>
+              <w:t>ⲉⲧⲁϥⲥⲁϫⲓ ⲛ̀ϫⲉ ⲡⲉϥⲗⲁⲥ:</w:t>
+            </w:r>
+          </w:p>
+          <w:p>
+            <w:pPr>
+              <w:pStyle w:val="CopticVerse"/>
+            </w:pPr>
+            <w:r>
+              <w:t>ⲉ̀ⲧⲁϥⲥ̀ϧⲁⲓ ⲙ̀ⲡⲉⲕⲣⲁⲛ.</w:t>
             </w:r>
           </w:p>
         </w:tc>
@@ -2003,59 +2001,59 @@
           </w:tcPr>
           <w:p>
             <w:r>
-              <w:t>Disperse from us evil</w:t>
-            </w:r>
-          </w:p>
-          <w:p>
-            <w:r>
-              <w:t>Of the heretics</w:t>
-            </w:r>
-          </w:p>
-          <w:p>
-            <w:r>
-              <w:t>Through the intercessions</w:t>
-            </w:r>
-          </w:p>
-          <w:p>
-            <w:r>
-              <w:t>Of the Baptist.</w:t>
-            </w:r>
-          </w:p>
-        </w:tc>
-        <w:tc>
-          <w:tcPr>
-            <w:tcW w:w="1255" w:type="pct"/>
-          </w:tcPr>
-          <w:p>
-            <w:pPr>
-              <w:ind w:left="196" w:hanging="196"/>
-            </w:pPr>
-            <w:r>
-              <w:t>Disperse the evil</w:t>
-            </w:r>
-          </w:p>
-          <w:p>
-            <w:pPr>
-              <w:ind w:left="196" w:hanging="196"/>
-            </w:pPr>
-            <w:r>
-              <w:t>Of the heretics from us,</w:t>
-            </w:r>
-          </w:p>
-          <w:p>
-            <w:pPr>
-              <w:ind w:left="196" w:hanging="196"/>
-            </w:pPr>
-            <w:r>
-              <w:t>Through the intercessions</w:t>
-            </w:r>
-          </w:p>
-          <w:p>
-            <w:pPr>
-              <w:ind w:left="196" w:hanging="196"/>
-            </w:pPr>
-            <w:r>
-              <w:t>Of the Baptist.</w:t>
+              <w:t>The mouth of Zacharias</w:t>
+            </w:r>
+          </w:p>
+          <w:p>
+            <w:r>
+              <w:t>Witnessed to us</w:t>
+            </w:r>
+          </w:p>
+          <w:p>
+            <w:r>
+              <w:t>When his tongue spoke</w:t>
+            </w:r>
+          </w:p>
+          <w:p>
+            <w:r>
+              <w:t>After he wrote your name.</w:t>
+            </w:r>
+          </w:p>
+        </w:tc>
+        <w:tc>
+          <w:tcPr>
+            <w:tcW w:w="1255" w:type="pct"/>
+          </w:tcPr>
+          <w:p>
+            <w:pPr>
+              <w:pStyle w:val="EngHang"/>
+            </w:pPr>
+            <w:r>
+              <w:t>The lips of Zacharias</w:t>
+            </w:r>
+          </w:p>
+          <w:p>
+            <w:pPr>
+              <w:pStyle w:val="EngHang"/>
+            </w:pPr>
+            <w:r>
+              <w:t>Witnessed to us</w:t>
+            </w:r>
+          </w:p>
+          <w:p>
+            <w:pPr>
+              <w:pStyle w:val="EngHang"/>
+            </w:pPr>
+            <w:r>
+              <w:t>When his lounge was loosed</w:t>
+            </w:r>
+          </w:p>
+          <w:p>
+            <w:pPr>
+              <w:pStyle w:val="EngHangEnd"/>
+            </w:pPr>
+            <w:r>
+              <w:t>After he wrote your name.</w:t>
             </w:r>
           </w:p>
         </w:tc>
@@ -2077,10 +2075,35 @@
           </w:tcPr>
           <w:p>
             <w:pPr>
-              <w:pStyle w:val="Coptic"/>
-            </w:pPr>
-            <w:r>
-              <w:t>Ⲭⲉⲣⲉ Ⲓⲱⲁⲛⲛⲏⲥ: ⲡ̀ϣⲏⲣⲓ ⲛ̀Ⲍⲁⲭⲁⲣⲓⲁⲥ: ⲭⲉⲣⲉ ⲡⲓⲥⲩⲛⲅⲉⲛⲏⲥ: ⲛ̀ⲧⲉ Ⲙⲁⲥⲓⲁⲥ.</w:t>
+              <w:pStyle w:val="CopticVersemulti-line"/>
+            </w:pPr>
+            <w:r>
+              <w:t>Ⲥⲉ ⲧⲉⲛϯϩⲟ ⲉ̀ⲣⲟⲕ:</w:t>
+            </w:r>
+          </w:p>
+          <w:p>
+            <w:pPr>
+              <w:pStyle w:val="CopticVersemulti-line"/>
+            </w:pPr>
+            <w:r>
+              <w:lastRenderedPageBreak/>
+              <w:t>ⲉⲑⲡⲉⲕⲧⲱⲃϩ ⲉ̀ϫⲱⲛ:</w:t>
+            </w:r>
+          </w:p>
+          <w:p>
+            <w:pPr>
+              <w:pStyle w:val="CopticVersemulti-line"/>
+            </w:pPr>
+            <w:r>
+              <w:t>ⲛⲁϩⲣⲉⲛ ⲫⲏⲉ̀ⲧⲁϥⲑⲁⲙⲓⲟⲕ:</w:t>
+            </w:r>
+          </w:p>
+          <w:p>
+            <w:pPr>
+              <w:pStyle w:val="CopticVerse"/>
+            </w:pPr>
+            <w:r>
+              <w:t>ⲉⲑⲣⲉϥϣⲉⲛϩⲏⲧ ϧⲁⲣⲟⲛ.</w:t>
             </w:r>
           </w:p>
         </w:tc>
@@ -2090,86 +2113,76 @@
           </w:tcPr>
           <w:p>
             <w:r>
-              <w:t>Hail to John</w:t>
-            </w:r>
-          </w:p>
-          <w:p>
-            <w:r>
-              <w:t>Son of Zacharias</w:t>
-            </w:r>
-          </w:p>
-          <w:p>
-            <w:r>
-              <w:t>Hail to the kinsman</w:t>
-            </w:r>
-          </w:p>
-          <w:p>
-            <w:r>
-              <w:t>Of the Messiah.</w:t>
-            </w:r>
-          </w:p>
-        </w:tc>
-        <w:tc>
-          <w:tcPr>
-            <w:tcW w:w="1255" w:type="pct"/>
-          </w:tcPr>
-          <w:p>
-            <w:pPr>
-              <w:tabs>
-                <w:tab w:val="left" w:pos="2040"/>
-              </w:tabs>
+              <w:lastRenderedPageBreak/>
+              <w:t>Yes, we ask you</w:t>
+            </w:r>
+          </w:p>
+          <w:p>
+            <w:r>
+              <w:t>To pray for us</w:t>
+            </w:r>
+          </w:p>
+          <w:p>
+            <w:r>
+              <w:lastRenderedPageBreak/>
+              <w:t>Before your Creator</w:t>
+            </w:r>
+          </w:p>
+          <w:p>
+            <w:r>
+              <w:t>To have mercy on us.</w:t>
+            </w:r>
+          </w:p>
+        </w:tc>
+        <w:tc>
+          <w:tcPr>
+            <w:tcW w:w="1255" w:type="pct"/>
+          </w:tcPr>
+          <w:p>
+            <w:pPr>
+              <w:pStyle w:val="EngHang"/>
+            </w:pPr>
+            <w:r>
+              <w:lastRenderedPageBreak/>
+              <w:t>Yes, we ask you</w:t>
+            </w:r>
+          </w:p>
+          <w:p>
+            <w:pPr>
+              <w:pStyle w:val="EngHang"/>
+            </w:pPr>
+            <w:r>
+              <w:lastRenderedPageBreak/>
+              <w:t>To pray for us</w:t>
+            </w:r>
+          </w:p>
+          <w:p>
+            <w:pPr>
+              <w:pStyle w:val="EngHang"/>
+            </w:pPr>
+            <w:r>
+              <w:t>To your Creator,</w:t>
+            </w:r>
+          </w:p>
+          <w:p>
+            <w:pPr>
+              <w:pStyle w:val="EngHangEnd"/>
+            </w:pPr>
+            <w:r>
+              <w:t>To have mercy on us,</w:t>
+            </w:r>
+          </w:p>
+        </w:tc>
+        <w:tc>
+          <w:tcPr>
+            <w:tcW w:w="1255" w:type="pct"/>
+          </w:tcPr>
+          <w:p>
+            <w:pPr>
               <w:ind w:left="196" w:hanging="196"/>
             </w:pPr>
-            <w:r>
-              <w:t>Hail to you O John,</w:t>
-            </w:r>
-          </w:p>
-          <w:p>
-            <w:pPr>
-              <w:tabs>
-                <w:tab w:val="left" w:pos="2040"/>
-              </w:tabs>
-              <w:ind w:left="196" w:hanging="196"/>
-            </w:pPr>
-            <w:r>
-              <w:t>The son of Zacharias,</w:t>
-            </w:r>
-          </w:p>
-          <w:p>
-            <w:pPr>
-              <w:tabs>
-                <w:tab w:val="left" w:pos="2040"/>
-              </w:tabs>
-              <w:ind w:left="196" w:hanging="196"/>
-            </w:pPr>
-            <w:r>
-              <w:t>Hail to the cousin</w:t>
-            </w:r>
-          </w:p>
-          <w:p>
-            <w:pPr>
-              <w:tabs>
-                <w:tab w:val="left" w:pos="2040"/>
-              </w:tabs>
-              <w:ind w:left="196" w:hanging="196"/>
-            </w:pPr>
-            <w:r>
-              <w:t>Of the Messiah.</w:t>
-            </w:r>
-          </w:p>
-        </w:tc>
-        <w:tc>
-          <w:tcPr>
-            <w:tcW w:w="1255" w:type="pct"/>
-          </w:tcPr>
-          <w:p>
-            <w:pPr>
-              <w:ind w:left="196" w:hanging="196"/>
-            </w:pPr>
-          </w:p>
-        </w:tc>
-        <w:bookmarkStart w:id="5" w:name="_GoBack"/>
-        <w:bookmarkEnd w:id="5"/>
+          </w:p>
+        </w:tc>
       </w:tr>
       <w:tr>
         <w:tc>
@@ -2178,10 +2191,35 @@
           </w:tcPr>
           <w:p>
             <w:pPr>
-              <w:pStyle w:val="Coptic"/>
-            </w:pPr>
-            <w:r>
-              <w:t>Ⲯⲩⲭⲏ ⲛⲓⲃⲉⲛ ⲉⲩⲥⲟⲡ: ⲉ̀ⲧⲁⲩⲭⲱ ⲙ̀ⲡⲁⲓⲃⲓⲟⲥ: ⲙⲟⲓ ⲛⲱⲟⲩ ⲛ̀ⲟⲩⲭ̀ⲃⲟⲃ: ϧⲉⲛ ⲡⲓⲡⲁⲣⲁⲇⲓⲥⲟⲥ.</w:t>
+              <w:pStyle w:val="CopticVersemulti-line"/>
+            </w:pPr>
+            <w:r>
+              <w:lastRenderedPageBreak/>
+              <w:t>Ⲧⲉϥⲱ̀ⲗⲓ ⲛ̀ⲛⲓϧⲓⲥⲓ:</w:t>
+            </w:r>
+          </w:p>
+          <w:p>
+            <w:pPr>
+              <w:pStyle w:val="CopticVersemulti-line"/>
+            </w:pPr>
+            <w:r>
+              <w:t>ⲉ̀ⲃⲟⲗϩⲁ ⲡⲉϥⲗⲁⲟⲥ:</w:t>
+            </w:r>
+          </w:p>
+          <w:p>
+            <w:pPr>
+              <w:pStyle w:val="CopticVersemulti-line"/>
+            </w:pPr>
+            <w:r>
+              <w:t>ⲛ̀ⲧⲉϥϫⲟⲩϣⲧ ⲉ̀ⲃⲟⲗϧⲉⲛ ⲡ̀ϭⲓⲥⲓ:</w:t>
+            </w:r>
+          </w:p>
+          <w:p>
+            <w:pPr>
+              <w:pStyle w:val="CopticVerse"/>
+            </w:pPr>
+            <w:r>
+              <w:t>ϧⲉⲛ ⲫ̀ⲃⲁⲗ ⲛ̀ⲧⲉ ⲧⲉϥⲙⲉⲧⲭ̀ⲣⲏⲥⲧⲟⲥ.</w:t>
             </w:r>
           </w:p>
         </w:tc>
@@ -2191,65 +2229,60 @@
           </w:tcPr>
           <w:p>
             <w:r>
-              <w:t>All the souls together</w:t>
-            </w:r>
-          </w:p>
-          <w:p>
-            <w:r>
-              <w:t>Who departed this age</w:t>
-            </w:r>
-          </w:p>
-          <w:p>
-            <w:r>
-              <w:t>Grant them coolness</w:t>
-            </w:r>
-          </w:p>
-          <w:p>
-            <w:r>
-              <w:t>In the paradise.</w:t>
-            </w:r>
-          </w:p>
-        </w:tc>
-        <w:tc>
-          <w:tcPr>
-            <w:tcW w:w="1255" w:type="pct"/>
-          </w:tcPr>
-          <w:p>
-            <w:pPr>
-              <w:ind w:left="196" w:hanging="196"/>
-            </w:pPr>
-            <w:r>
-              <w:t>Grant coolness</w:t>
-            </w:r>
-          </w:p>
-          <w:p>
-            <w:pPr>
-              <w:ind w:left="196" w:hanging="196"/>
-            </w:pPr>
-            <w:r>
-              <w:t>In paradise</w:t>
-            </w:r>
-          </w:p>
-          <w:p>
-            <w:pPr>
-              <w:ind w:left="196" w:hanging="196"/>
-            </w:pPr>
-            <w:r>
-              <w:t>To all of the souls</w:t>
-            </w:r>
-          </w:p>
-          <w:p>
-            <w:pPr>
-              <w:ind w:left="196" w:hanging="196"/>
-            </w:pPr>
-            <w:r>
-              <w:t xml:space="preserve">Who have departed this </w:t>
-            </w:r>
-            <w:proofErr w:type="gramStart"/>
-            <w:r>
-              <w:t>age.</w:t>
-            </w:r>
-            <w:proofErr w:type="gramEnd"/>
+              <w:t>To lift up the pains</w:t>
+            </w:r>
+          </w:p>
+          <w:p>
+            <w:r>
+              <w:t>From His people</w:t>
+            </w:r>
+          </w:p>
+          <w:p>
+            <w:r>
+              <w:t>And look down from above</w:t>
+            </w:r>
+          </w:p>
+          <w:p>
+            <w:r>
+              <w:t>With the eye of His goodness</w:t>
+            </w:r>
+          </w:p>
+        </w:tc>
+        <w:tc>
+          <w:tcPr>
+            <w:tcW w:w="1255" w:type="pct"/>
+          </w:tcPr>
+          <w:p>
+            <w:pPr>
+              <w:pStyle w:val="EngHang"/>
+            </w:pPr>
+            <w:r>
+              <w:t>And to lift up the pains</w:t>
+            </w:r>
+          </w:p>
+          <w:p>
+            <w:pPr>
+              <w:pStyle w:val="EngHang"/>
+            </w:pPr>
+            <w:r>
+              <w:t>From His people,</w:t>
+            </w:r>
+          </w:p>
+          <w:p>
+            <w:pPr>
+              <w:pStyle w:val="EngHang"/>
+            </w:pPr>
+            <w:r>
+              <w:t>And to look down from above</w:t>
+            </w:r>
+          </w:p>
+          <w:p>
+            <w:pPr>
+              <w:pStyle w:val="EngHangEnd"/>
+            </w:pPr>
+            <w:r>
+              <w:t>With the eyes of His goodness.</w:t>
+            </w:r>
           </w:p>
         </w:tc>
         <w:tc>
@@ -2270,7 +2303,456 @@
           </w:tcPr>
           <w:p>
             <w:pPr>
-              <w:pStyle w:val="Coptic"/>
+              <w:pStyle w:val="CopticVersemulti-line"/>
+            </w:pPr>
+            <w:r>
+              <w:t>Ⲩⲡⲉⲣ ⲙ̀ⲡⲉⲕⲛⲁⲓ:</w:t>
+            </w:r>
+          </w:p>
+          <w:p>
+            <w:pPr>
+              <w:pStyle w:val="CopticVersemulti-line"/>
+            </w:pPr>
+            <w:r>
+              <w:t>ⲙ̀ⲡⲉⲣⲭⲁⲛ Ⲛⲥⲱⲕ:</w:t>
+            </w:r>
+          </w:p>
+          <w:p>
+            <w:pPr>
+              <w:pStyle w:val="CopticVersemulti-line"/>
+            </w:pPr>
+            <w:r>
+              <w:t>Ⲫϯ ⲛ̀ⲧⲉ ⲡⲉⲛⲟⲩϫⲁⲓ:</w:t>
+            </w:r>
+          </w:p>
+          <w:p>
+            <w:pPr>
+              <w:pStyle w:val="CopticVerse"/>
+            </w:pPr>
+            <w:r>
+              <w:t>ⲁⲗⲗⲁ ϣⲟⲡⲧⲉⲛ ⲉ̀ⲣⲟⲕ.</w:t>
+            </w:r>
+          </w:p>
+        </w:tc>
+        <w:tc>
+          <w:tcPr>
+            <w:tcW w:w="1242" w:type="pct"/>
+          </w:tcPr>
+          <w:p>
+            <w:r>
+              <w:t>Because of Your mercy</w:t>
+            </w:r>
+          </w:p>
+          <w:p>
+            <w:r>
+              <w:t>Do not forsake us</w:t>
+            </w:r>
+          </w:p>
+          <w:p>
+            <w:r>
+              <w:t>O god of our salvation</w:t>
+            </w:r>
+          </w:p>
+          <w:p>
+            <w:r>
+              <w:t>But accept us to You.</w:t>
+            </w:r>
+          </w:p>
+        </w:tc>
+        <w:tc>
+          <w:tcPr>
+            <w:tcW w:w="1255" w:type="pct"/>
+          </w:tcPr>
+          <w:p>
+            <w:pPr>
+              <w:pStyle w:val="EngHang"/>
+            </w:pPr>
+            <w:r>
+              <w:t>On account of Your mercy,</w:t>
+            </w:r>
+          </w:p>
+          <w:p>
+            <w:pPr>
+              <w:pStyle w:val="EngHang"/>
+            </w:pPr>
+            <w:r>
+              <w:t>Forsake us not,</w:t>
+            </w:r>
+          </w:p>
+          <w:p>
+            <w:pPr>
+              <w:pStyle w:val="EngHang"/>
+            </w:pPr>
+            <w:r>
+              <w:t>O God of our salvation,</w:t>
+            </w:r>
+          </w:p>
+          <w:p>
+            <w:pPr>
+              <w:pStyle w:val="EngHangEnd"/>
+            </w:pPr>
+            <w:r>
+              <w:t>But accept us unto You.</w:t>
+            </w:r>
+          </w:p>
+        </w:tc>
+        <w:tc>
+          <w:tcPr>
+            <w:tcW w:w="1255" w:type="pct"/>
+          </w:tcPr>
+          <w:p>
+            <w:pPr>
+              <w:ind w:left="196" w:hanging="196"/>
+            </w:pPr>
+          </w:p>
+        </w:tc>
+      </w:tr>
+      <w:tr>
+        <w:tc>
+          <w:tcPr>
+            <w:tcW w:w="1248" w:type="pct"/>
+          </w:tcPr>
+          <w:p>
+            <w:pPr>
+              <w:pStyle w:val="CopticVersemulti-line"/>
+            </w:pPr>
+            <w:r>
+              <w:t>Ⲫⲱⲣϫ ⲛ̀ⲛⲓⲕⲁⲕⲟⲩⲣⲅⲓⲁ:</w:t>
+            </w:r>
+          </w:p>
+          <w:p>
+            <w:pPr>
+              <w:pStyle w:val="CopticVersemulti-line"/>
+            </w:pPr>
+            <w:r>
+              <w:t>ⲛ̀ⲧⲉ ⲛⲓϩⲉⲣⲉⲥⲓⲥ:</w:t>
+            </w:r>
+          </w:p>
+          <w:p>
+            <w:pPr>
+              <w:pStyle w:val="CopticVersemulti-line"/>
+            </w:pPr>
+            <w:r>
+              <w:t>ϩⲓⲧⲉⲛ ⲛⲓⲡ̀ⲣⲉⲥⲃⲓⲁ:</w:t>
+            </w:r>
+          </w:p>
+          <w:p>
+            <w:pPr>
+              <w:pStyle w:val="CopticVerse"/>
+            </w:pPr>
+            <w:r>
+              <w:t>ⲛ̀ⲧⲉ ⲡⲓⲃⲁⲗⲧⲓⲥⲧⲏⲥ.</w:t>
+            </w:r>
+          </w:p>
+        </w:tc>
+        <w:tc>
+          <w:tcPr>
+            <w:tcW w:w="1242" w:type="pct"/>
+          </w:tcPr>
+          <w:p>
+            <w:r>
+              <w:t>Disperse from us evil</w:t>
+            </w:r>
+          </w:p>
+          <w:p>
+            <w:r>
+              <w:t>Of the heretics</w:t>
+            </w:r>
+          </w:p>
+          <w:p>
+            <w:r>
+              <w:t>Through the intercessions</w:t>
+            </w:r>
+          </w:p>
+          <w:p>
+            <w:r>
+              <w:t>Of the Baptist.</w:t>
+            </w:r>
+          </w:p>
+        </w:tc>
+        <w:tc>
+          <w:tcPr>
+            <w:tcW w:w="1255" w:type="pct"/>
+          </w:tcPr>
+          <w:p>
+            <w:pPr>
+              <w:pStyle w:val="EngHang"/>
+            </w:pPr>
+            <w:r>
+              <w:t>Disperse the evil</w:t>
+            </w:r>
+          </w:p>
+          <w:p>
+            <w:pPr>
+              <w:pStyle w:val="EngHang"/>
+            </w:pPr>
+            <w:r>
+              <w:t>Of the heretics from us,</w:t>
+            </w:r>
+          </w:p>
+          <w:p>
+            <w:pPr>
+              <w:pStyle w:val="EngHang"/>
+            </w:pPr>
+            <w:r>
+              <w:t>Through the intercessions</w:t>
+            </w:r>
+          </w:p>
+          <w:p>
+            <w:pPr>
+              <w:pStyle w:val="EngHangEnd"/>
+            </w:pPr>
+            <w:r>
+              <w:t>Of the Baptist.</w:t>
+            </w:r>
+          </w:p>
+        </w:tc>
+        <w:tc>
+          <w:tcPr>
+            <w:tcW w:w="1255" w:type="pct"/>
+          </w:tcPr>
+          <w:p>
+            <w:pPr>
+              <w:ind w:left="196" w:hanging="196"/>
+            </w:pPr>
+          </w:p>
+        </w:tc>
+      </w:tr>
+      <w:tr>
+        <w:tc>
+          <w:tcPr>
+            <w:tcW w:w="1248" w:type="pct"/>
+          </w:tcPr>
+          <w:p>
+            <w:pPr>
+              <w:pStyle w:val="CopticVersemulti-line"/>
+            </w:pPr>
+            <w:r>
+              <w:t>Ⲭⲉⲣⲉ Ⲓⲱⲁⲛⲛⲏⲥ:</w:t>
+            </w:r>
+          </w:p>
+          <w:p>
+            <w:pPr>
+              <w:pStyle w:val="CopticVersemulti-line"/>
+            </w:pPr>
+            <w:r>
+              <w:t>ⲡ̀ϣⲏⲣⲓ ⲛ̀Ⲍⲁⲭⲁⲣⲓⲁⲥ:</w:t>
+            </w:r>
+          </w:p>
+          <w:p>
+            <w:pPr>
+              <w:pStyle w:val="CopticVersemulti-line"/>
+            </w:pPr>
+            <w:r>
+              <w:t>ⲭⲉⲣⲉ ⲡⲓⲥⲩⲛⲅⲉⲛⲏⲥ:</w:t>
+            </w:r>
+          </w:p>
+          <w:p>
+            <w:pPr>
+              <w:pStyle w:val="CopticVerse"/>
+            </w:pPr>
+            <w:r>
+              <w:t>ⲛ̀ⲧⲉ Ⲙⲁⲥⲓⲁⲥ.</w:t>
+            </w:r>
+          </w:p>
+        </w:tc>
+        <w:tc>
+          <w:tcPr>
+            <w:tcW w:w="1242" w:type="pct"/>
+          </w:tcPr>
+          <w:p>
+            <w:r>
+              <w:t>Hail to John</w:t>
+            </w:r>
+          </w:p>
+          <w:p>
+            <w:r>
+              <w:t>Son of Zacharias</w:t>
+            </w:r>
+          </w:p>
+          <w:p>
+            <w:r>
+              <w:t>Hail to the kinsman</w:t>
+            </w:r>
+          </w:p>
+          <w:p>
+            <w:r>
+              <w:t>Of the Messiah.</w:t>
+            </w:r>
+          </w:p>
+        </w:tc>
+        <w:tc>
+          <w:tcPr>
+            <w:tcW w:w="1255" w:type="pct"/>
+          </w:tcPr>
+          <w:p>
+            <w:pPr>
+              <w:pStyle w:val="EngHang"/>
+            </w:pPr>
+            <w:r>
+              <w:t>Hail to you O John,</w:t>
+            </w:r>
+          </w:p>
+          <w:p>
+            <w:pPr>
+              <w:pStyle w:val="EngHang"/>
+            </w:pPr>
+            <w:r>
+              <w:t>The son of Zacharias,</w:t>
+            </w:r>
+          </w:p>
+          <w:p>
+            <w:pPr>
+              <w:pStyle w:val="EngHang"/>
+            </w:pPr>
+            <w:r>
+              <w:t>Hail to the cousin</w:t>
+            </w:r>
+          </w:p>
+          <w:p>
+            <w:pPr>
+              <w:pStyle w:val="EngHangEnd"/>
+            </w:pPr>
+            <w:r>
+              <w:t>Of the Messiah.</w:t>
+            </w:r>
+          </w:p>
+        </w:tc>
+        <w:tc>
+          <w:tcPr>
+            <w:tcW w:w="1255" w:type="pct"/>
+          </w:tcPr>
+          <w:p>
+            <w:pPr>
+              <w:ind w:left="196" w:hanging="196"/>
+            </w:pPr>
+          </w:p>
+        </w:tc>
+      </w:tr>
+      <w:tr>
+        <w:tc>
+          <w:tcPr>
+            <w:tcW w:w="1248" w:type="pct"/>
+          </w:tcPr>
+          <w:p>
+            <w:pPr>
+              <w:pStyle w:val="CopticVersemulti-line"/>
+            </w:pPr>
+            <w:r>
+              <w:t>Ⲯⲩⲭⲏ ⲛⲓⲃⲉⲛ ⲉⲩⲥⲟⲡ:</w:t>
+            </w:r>
+          </w:p>
+          <w:p>
+            <w:pPr>
+              <w:pStyle w:val="CopticVersemulti-line"/>
+            </w:pPr>
+            <w:r>
+              <w:t>ⲉ̀ⲧⲁⲩⲭⲱ ⲙ̀ⲡⲁⲓⲃⲓⲟⲥ:</w:t>
+            </w:r>
+          </w:p>
+          <w:p>
+            <w:pPr>
+              <w:pStyle w:val="CopticVersemulti-line"/>
+            </w:pPr>
+            <w:r>
+              <w:t>ⲙⲟⲓ ⲛⲱⲟⲩ ⲛ̀ⲟⲩⲭ̀ⲃⲟⲃ:</w:t>
+            </w:r>
+          </w:p>
+          <w:p>
+            <w:pPr>
+              <w:pStyle w:val="CopticVerse"/>
+            </w:pPr>
+            <w:r>
+              <w:t>ϧⲉⲛ ⲡⲓⲡⲁⲣⲁⲇⲓⲥⲟⲥ.</w:t>
+            </w:r>
+          </w:p>
+        </w:tc>
+        <w:tc>
+          <w:tcPr>
+            <w:tcW w:w="1242" w:type="pct"/>
+          </w:tcPr>
+          <w:p>
+            <w:r>
+              <w:t>All the souls together</w:t>
+            </w:r>
+          </w:p>
+          <w:p>
+            <w:r>
+              <w:t>Who departed this age</w:t>
+            </w:r>
+          </w:p>
+          <w:p>
+            <w:r>
+              <w:t>Grant them coolness</w:t>
+            </w:r>
+          </w:p>
+          <w:p>
+            <w:r>
+              <w:t>In the paradise.</w:t>
+            </w:r>
+          </w:p>
+        </w:tc>
+        <w:tc>
+          <w:tcPr>
+            <w:tcW w:w="1255" w:type="pct"/>
+          </w:tcPr>
+          <w:p>
+            <w:pPr>
+              <w:pStyle w:val="EngHang"/>
+            </w:pPr>
+            <w:r>
+              <w:t>Grant coolness</w:t>
+            </w:r>
+          </w:p>
+          <w:p>
+            <w:pPr>
+              <w:pStyle w:val="EngHang"/>
+            </w:pPr>
+            <w:r>
+              <w:t>In paradise</w:t>
+            </w:r>
+          </w:p>
+          <w:p>
+            <w:pPr>
+              <w:pStyle w:val="EngHang"/>
+            </w:pPr>
+            <w:r>
+              <w:t>To all of the souls</w:t>
+            </w:r>
+          </w:p>
+          <w:p>
+            <w:pPr>
+              <w:pStyle w:val="EngHangEnd"/>
+            </w:pPr>
+            <w:r>
+              <w:t xml:space="preserve">Who have departed this </w:t>
+            </w:r>
+            <w:proofErr w:type="gramStart"/>
+            <w:r>
+              <w:t>age.</w:t>
+            </w:r>
+            <w:proofErr w:type="gramEnd"/>
+          </w:p>
+        </w:tc>
+        <w:tc>
+          <w:tcPr>
+            <w:tcW w:w="1255" w:type="pct"/>
+          </w:tcPr>
+          <w:p>
+            <w:pPr>
+              <w:ind w:left="196" w:hanging="196"/>
+            </w:pPr>
+          </w:p>
+        </w:tc>
+      </w:tr>
+      <w:tr>
+        <w:tc>
+          <w:tcPr>
+            <w:tcW w:w="1248" w:type="pct"/>
+          </w:tcPr>
+          <w:p>
+            <w:pPr>
+              <w:pStyle w:val="CopticVersemulti-line"/>
               <w:rPr>
                 <w:rFonts w:eastAsia="Arial Unicode MS" w:cs="FreeSerifAvvaShenouda"/>
               </w:rPr>
@@ -2279,28 +2761,43 @@
               <w:rPr>
                 <w:rFonts w:eastAsia="Arial Unicode MS" w:cs="FreeSerifAvvaShenouda"/>
               </w:rPr>
-              <w:t xml:space="preserve">Ⲱ ⲡⲓⲠⲉϥⲑⲁⲙⲓⲟ: ⲛⲁⲓ ϧⲁ ⲧⲁⲙⲉⲧⲉ̀ⲗⲁⲭⲓⲥⲧⲟⲥ: ϩⲓⲧⲉⲛ </w:t>
-            </w:r>
-            <w:commentRangeStart w:id="6"/>
-            <w:r>
+              <w:lastRenderedPageBreak/>
+              <w:t>Ⲱ ⲡⲓⲠⲉϥⲑⲁⲙⲓⲟ:</w:t>
+            </w:r>
+          </w:p>
+          <w:p>
+            <w:pPr>
+              <w:pStyle w:val="CopticVersemulti-line"/>
               <w:rPr>
                 <w:rFonts w:eastAsia="Arial Unicode MS" w:cs="FreeSerifAvvaShenouda"/>
               </w:rPr>
-              <w:t>ⲛⲓ</w:t>
-            </w:r>
-            <w:proofErr w:type="spellStart"/>
+            </w:pPr>
             <w:r>
               <w:rPr>
                 <w:rFonts w:eastAsia="Arial Unicode MS" w:cs="FreeSerifAvvaShenouda"/>
               </w:rPr>
-              <w:t>ϯϩ</w:t>
-            </w:r>
-            <w:proofErr w:type="spellEnd"/>
-            <w:r>
+              <w:t>ⲛⲁⲓ ϧⲁ ⲧⲁⲙⲉⲧⲉ̀ⲗⲁⲭⲓⲥⲧⲟⲥ:</w:t>
+            </w:r>
+          </w:p>
+          <w:p>
+            <w:pPr>
+              <w:pStyle w:val="CopticVersemulti-line"/>
               <w:rPr>
                 <w:rFonts w:eastAsia="Arial Unicode MS" w:cs="FreeSerifAvvaShenouda"/>
               </w:rPr>
-              <w:t>ⲟ</w:t>
+            </w:pPr>
+            <w:r>
+              <w:rPr>
+                <w:rFonts w:eastAsia="Arial Unicode MS" w:cs="FreeSerifAvvaShenouda"/>
+              </w:rPr>
+              <w:t xml:space="preserve">ϩⲓⲧⲉⲛ </w:t>
+            </w:r>
+            <w:commentRangeStart w:id="6"/>
+            <w:r>
+              <w:rPr>
+                <w:rFonts w:eastAsia="Arial Unicode MS" w:cs="FreeSerifAvvaShenouda"/>
+              </w:rPr>
+              <w:t>ⲛⲓϯϩⲟ</w:t>
             </w:r>
             <w:commentRangeEnd w:id="6"/>
             <w:r>
@@ -2314,7 +2811,15 @@
               <w:rPr>
                 <w:rFonts w:eastAsia="Arial Unicode MS" w:cs="FreeSerifAvvaShenouda"/>
               </w:rPr>
-              <w:t>: ⲛ̀ⲧⲉ ⲡⲉⲕⲡ̀ⲣⲟⲇⲣⲟⲙⲟⲥ.</w:t>
+              <w:t>:</w:t>
+            </w:r>
+          </w:p>
+          <w:p>
+            <w:pPr>
+              <w:pStyle w:val="CopticVerse"/>
+            </w:pPr>
+            <w:r>
+              <w:t>ⲛ̀ⲧⲉ ⲡⲉⲕⲡ̀ⲣⲟⲇⲣⲟⲙⲟⲥ.</w:t>
             </w:r>
           </w:p>
         </w:tc>
@@ -2353,21 +2858,33 @@
             <w:tcW w:w="1255" w:type="pct"/>
           </w:tcPr>
           <w:p>
+            <w:pPr>
+              <w:pStyle w:val="EngHang"/>
+            </w:pPr>
             <w:r>
               <w:t>O Creator,</w:t>
             </w:r>
           </w:p>
           <w:p>
+            <w:pPr>
+              <w:pStyle w:val="EngHang"/>
+            </w:pPr>
             <w:r>
               <w:t>Have mercy on my weakness</w:t>
             </w:r>
           </w:p>
           <w:p>
+            <w:pPr>
+              <w:pStyle w:val="EngHang"/>
+            </w:pPr>
             <w:r>
               <w:t>Through the prayers</w:t>
             </w:r>
           </w:p>
           <w:p>
+            <w:pPr>
+              <w:pStyle w:val="EngHangEnd"/>
+            </w:pPr>
             <w:r>
               <w:t>Of Your forerunner.</w:t>
             </w:r>
@@ -2384,6 +2901,7 @@
           </w:p>
         </w:tc>
       </w:tr>
+      <w:bookmarkEnd w:id="0"/>
     </w:tbl>
     <w:p>
       <w:pPr>
@@ -2402,7 +2920,7 @@
 
 <file path=word/comments.xml><?xml version="1.0" encoding="utf-8"?>
 <w:comments xmlns:wpc="http://schemas.microsoft.com/office/word/2010/wordprocessingCanvas" xmlns:mc="http://schemas.openxmlformats.org/markup-compatibility/2006" xmlns:o="urn:schemas-microsoft-com:office:office" xmlns:r="http://schemas.openxmlformats.org/officeDocument/2006/relationships" xmlns:m="http://schemas.openxmlformats.org/officeDocument/2006/math" xmlns:v="urn:schemas-microsoft-com:vml" xmlns:wp14="http://schemas.microsoft.com/office/word/2010/wordprocessingDrawing" xmlns:wp="http://schemas.openxmlformats.org/drawingml/2006/wordprocessingDrawing" xmlns:w10="urn:schemas-microsoft-com:office:word" xmlns:w="http://schemas.openxmlformats.org/wordprocessingml/2006/main" xmlns:w14="http://schemas.microsoft.com/office/word/2010/wordml" xmlns:wpg="http://schemas.microsoft.com/office/word/2010/wordprocessingGroup" xmlns:wpi="http://schemas.microsoft.com/office/word/2010/wordprocessingInk" xmlns:wne="http://schemas.microsoft.com/office/word/2006/wordml" xmlns:wps="http://schemas.microsoft.com/office/word/2010/wordprocessingShape" mc:Ignorable="w14 wp14">
-  <w:comment w:id="0" w:author="Windows User" w:date="2015-05-15T08:42:00Z" w:initials="WU">
+  <w:comment w:id="1" w:author="Windows User" w:date="2015-05-15T08:42:00Z" w:initials="WU">
     <w:p>
       <w:pPr>
         <w:pStyle w:val="CommentText"/>
@@ -2418,7 +2936,7 @@
       </w:r>
     </w:p>
   </w:comment>
-  <w:comment w:id="1" w:author="Windows User" w:date="2015-05-15T08:19:00Z" w:initials="WU">
+  <w:comment w:id="2" w:author="Windows User" w:date="2015-07-14T09:07:00Z" w:initials="WU">
     <w:p>
       <w:pPr>
         <w:pStyle w:val="CommentText"/>
@@ -2440,7 +2958,7 @@
       </w:r>
     </w:p>
   </w:comment>
-  <w:comment w:id="2" w:author="Windows User" w:date="2015-05-15T08:42:00Z" w:initials="WU">
+  <w:comment w:id="3" w:author="Windows User" w:date="2015-05-15T08:42:00Z" w:initials="WU">
     <w:p>
       <w:pPr>
         <w:pStyle w:val="CommentText"/>
@@ -2456,7 +2974,7 @@
       </w:r>
     </w:p>
   </w:comment>
-  <w:comment w:id="3" w:author="Windows User" w:date="2015-05-15T08:44:00Z" w:initials="WU">
+  <w:comment w:id="4" w:author="Windows User" w:date="2015-05-15T08:44:00Z" w:initials="WU">
     <w:p>
       <w:pPr>
         <w:pStyle w:val="CommentText"/>
@@ -2472,7 +2990,7 @@
       </w:r>
     </w:p>
   </w:comment>
-  <w:comment w:id="4" w:author="Windows User" w:date="2015-05-15T08:46:00Z" w:initials="WU">
+  <w:comment w:id="5" w:author="Windows User" w:date="2015-05-15T08:46:00Z" w:initials="WU">
     <w:p>
       <w:pPr>
         <w:pStyle w:val="CommentText"/>
@@ -2488,7 +3006,7 @@
       </w:r>
     </w:p>
   </w:comment>
-  <w:comment w:id="6" w:author="Windows User" w:date="2015-05-15T08:50:00Z" w:initials="WU">
+  <w:comment w:id="6" w:author="Windows User" w:date="2015-07-14T09:07:00Z" w:initials="WU">
     <w:p>
       <w:pPr>
         <w:pStyle w:val="CommentText"/>
@@ -2968,6 +3486,108 @@
       <w:vertAlign w:val="superscript"/>
     </w:rPr>
   </w:style>
+  <w:style w:type="paragraph" w:customStyle="1" w:styleId="CopticVerse">
+    <w:name w:val="Coptic Verse"/>
+    <w:basedOn w:val="Normal"/>
+    <w:link w:val="CopticVerseChar"/>
+    <w:qFormat/>
+    <w:rsid w:val="005F1E9F"/>
+    <w:pPr>
+      <w:spacing w:after="240" w:line="360" w:lineRule="exact"/>
+    </w:pPr>
+    <w:rPr>
+      <w:rFonts w:ascii="FreeSerifAvvaShenouda" w:hAnsi="FreeSerifAvvaShenouda" w:cs="Calibri"/>
+      <w:noProof/>
+      <w:sz w:val="24"/>
+    </w:rPr>
+  </w:style>
+  <w:style w:type="character" w:customStyle="1" w:styleId="CopticVerseChar">
+    <w:name w:val="Coptic Verse Char"/>
+    <w:basedOn w:val="DefaultParagraphFont"/>
+    <w:link w:val="CopticVerse"/>
+    <w:rsid w:val="005F1E9F"/>
+    <w:rPr>
+      <w:rFonts w:ascii="FreeSerifAvvaShenouda" w:hAnsi="FreeSerifAvvaShenouda" w:cs="Calibri"/>
+      <w:noProof/>
+      <w:sz w:val="24"/>
+    </w:rPr>
+  </w:style>
+  <w:style w:type="paragraph" w:customStyle="1" w:styleId="CopticVersemulti-line">
+    <w:name w:val="Coptic Verse multi-line"/>
+    <w:basedOn w:val="CopticVerse"/>
+    <w:link w:val="CopticVersemulti-lineChar"/>
+    <w:qFormat/>
+    <w:rsid w:val="005F1E9F"/>
+    <w:pPr>
+      <w:spacing w:after="0"/>
+      <w:ind w:left="432" w:hanging="432"/>
+      <w:jc w:val="left"/>
+    </w:pPr>
+  </w:style>
+  <w:style w:type="character" w:customStyle="1" w:styleId="CopticVersemulti-lineChar">
+    <w:name w:val="Coptic Verse multi-line Char"/>
+    <w:basedOn w:val="CopticVerseChar"/>
+    <w:link w:val="CopticVersemulti-line"/>
+    <w:rsid w:val="005F1E9F"/>
+    <w:rPr>
+      <w:rFonts w:ascii="FreeSerifAvvaShenouda" w:hAnsi="FreeSerifAvvaShenouda" w:cs="Calibri"/>
+      <w:noProof/>
+      <w:sz w:val="24"/>
+    </w:rPr>
+  </w:style>
+  <w:style w:type="paragraph" w:customStyle="1" w:styleId="EngHangEnd">
+    <w:name w:val="EngHangEnd"/>
+    <w:basedOn w:val="Normal"/>
+    <w:link w:val="EngHangEndChar"/>
+    <w:qFormat/>
+    <w:rsid w:val="005F1E9F"/>
+    <w:pPr>
+      <w:spacing w:after="360" w:line="360" w:lineRule="exact"/>
+      <w:ind w:left="432" w:hanging="432"/>
+      <w:jc w:val="left"/>
+    </w:pPr>
+    <w:rPr>
+      <w:rFonts w:ascii="Garamond" w:eastAsia="Times New Roman" w:hAnsi="Garamond" w:cs="Times New Roman"/>
+      <w:color w:val="000000"/>
+      <w:sz w:val="24"/>
+      <w:szCs w:val="24"/>
+    </w:rPr>
+  </w:style>
+  <w:style w:type="character" w:customStyle="1" w:styleId="EngHangEndChar">
+    <w:name w:val="EngHangEnd Char"/>
+    <w:basedOn w:val="DefaultParagraphFont"/>
+    <w:link w:val="EngHangEnd"/>
+    <w:rsid w:val="005F1E9F"/>
+    <w:rPr>
+      <w:rFonts w:ascii="Garamond" w:eastAsia="Times New Roman" w:hAnsi="Garamond" w:cs="Times New Roman"/>
+      <w:color w:val="000000"/>
+      <w:sz w:val="24"/>
+      <w:szCs w:val="24"/>
+    </w:rPr>
+  </w:style>
+  <w:style w:type="paragraph" w:customStyle="1" w:styleId="EngHang">
+    <w:name w:val="EngHang"/>
+    <w:basedOn w:val="EngHangEnd"/>
+    <w:link w:val="EngHangChar"/>
+    <w:qFormat/>
+    <w:rsid w:val="005F1E9F"/>
+    <w:pPr>
+      <w:spacing w:after="0"/>
+      <w:contextualSpacing/>
+    </w:pPr>
+  </w:style>
+  <w:style w:type="character" w:customStyle="1" w:styleId="EngHangChar">
+    <w:name w:val="EngHang Char"/>
+    <w:basedOn w:val="EngHangEndChar"/>
+    <w:link w:val="EngHang"/>
+    <w:rsid w:val="005F1E9F"/>
+    <w:rPr>
+      <w:rFonts w:ascii="Garamond" w:eastAsia="Times New Roman" w:hAnsi="Garamond" w:cs="Times New Roman"/>
+      <w:color w:val="000000"/>
+      <w:sz w:val="24"/>
+      <w:szCs w:val="24"/>
+    </w:rPr>
+  </w:style>
 </w:styles>
 </file>
 
@@ -3445,7 +4065,7 @@
 </file>
 
 <file path=customXml/itemProps1.xml><?xml version="1.0" encoding="utf-8"?>
-<ds:datastoreItem xmlns:ds="http://schemas.openxmlformats.org/officeDocument/2006/customXml" ds:itemID="{1B54F7AD-72C7-4733-BE29-66E7A63EAD95}">
+<ds:datastoreItem xmlns:ds="http://schemas.openxmlformats.org/officeDocument/2006/customXml" ds:itemID="{7B7C9010-F7A0-4D7B-817A-A112E0EE558E}">
   <ds:schemaRefs>
     <ds:schemaRef ds:uri="http://schemas.openxmlformats.org/officeDocument/2006/bibliography"/>
   </ds:schemaRefs>

</xml_diff>